<commit_message>
report updated and code changes
</commit_message>
<xml_diff>
--- a/report/NLP_Project_Report.docx
+++ b/report/NLP_Project_Report.docx
@@ -494,9 +494,8 @@
         <w:ind w:left="1122" w:right="1120"/>
         <w:jc w:val="center"/>
         <w:rPr>
-          <w:rFonts w:ascii="Calibri" w:eastAsia="Calibri" w:hAnsi="Calibri" w:cs="Calibri"/>
-          <w:sz w:val="24"/>
-          <w:szCs w:val="24"/>
+          <w:rFonts w:ascii="Calibri"/>
+          <w:sz w:val="24"/>
         </w:rPr>
       </w:pPr>
       <w:r>
@@ -528,6 +527,497 @@
         </w:rPr>
         <w:t>2015</w:t>
       </w:r>
+    </w:p>
+    <w:p>
+      <w:pPr>
+        <w:spacing w:before="3"/>
+        <w:ind w:left="1122" w:right="1120"/>
+        <w:jc w:val="center"/>
+        <w:rPr>
+          <w:rFonts w:ascii="Calibri" w:eastAsia="Calibri" w:hAnsi="Calibri" w:cs="Calibri"/>
+          <w:b/>
+          <w:sz w:val="44"/>
+          <w:szCs w:val="44"/>
+        </w:rPr>
+      </w:pPr>
+      <w:r>
+        <w:rPr>
+          <w:rFonts w:ascii="Calibri" w:eastAsia="Calibri" w:hAnsi="Calibri" w:cs="Calibri"/>
+          <w:b/>
+          <w:sz w:val="44"/>
+          <w:szCs w:val="44"/>
+        </w:rPr>
+        <w:lastRenderedPageBreak/>
+        <w:t xml:space="preserve">Abstract </w:t>
+      </w:r>
+    </w:p>
+    <w:p>
+      <w:pPr>
+        <w:spacing w:before="3"/>
+        <w:ind w:right="1120"/>
+        <w:rPr>
+          <w:rFonts w:ascii="Calibri" w:eastAsia="Calibri" w:hAnsi="Calibri" w:cs="Calibri"/>
+          <w:sz w:val="24"/>
+          <w:szCs w:val="24"/>
+        </w:rPr>
+      </w:pPr>
+      <w:r>
+        <w:rPr>
+          <w:rFonts w:ascii="Calibri" w:eastAsia="Calibri" w:hAnsi="Calibri" w:cs="Calibri"/>
+          <w:sz w:val="24"/>
+          <w:szCs w:val="24"/>
+        </w:rPr>
+        <w:t xml:space="preserve">POS Tagging </w:t>
+      </w:r>
+      <w:r>
+        <w:rPr>
+          <w:rFonts w:ascii="Calibri" w:eastAsia="Calibri" w:hAnsi="Calibri" w:cs="Calibri"/>
+          <w:sz w:val="24"/>
+          <w:szCs w:val="24"/>
+        </w:rPr>
+        <w:t xml:space="preserve">is one of the important feature in Natural Language Processing.  POS Tagging is about identifying Part of </w:t>
+      </w:r>
+      <w:r>
+        <w:rPr>
+          <w:rFonts w:ascii="Calibri" w:eastAsia="Calibri" w:hAnsi="Calibri" w:cs="Calibri"/>
+          <w:sz w:val="24"/>
+          <w:szCs w:val="24"/>
+        </w:rPr>
+        <w:t>Speech of words in the sentence</w:t>
+      </w:r>
+      <w:r>
+        <w:rPr>
+          <w:rFonts w:ascii="Calibri" w:eastAsia="Calibri" w:hAnsi="Calibri" w:cs="Calibri"/>
+          <w:sz w:val="24"/>
+          <w:szCs w:val="24"/>
+        </w:rPr>
+        <w:t>.</w:t>
+      </w:r>
+      <w:r>
+        <w:rPr>
+          <w:rFonts w:ascii="Calibri" w:eastAsia="Calibri" w:hAnsi="Calibri" w:cs="Calibri"/>
+          <w:sz w:val="24"/>
+          <w:szCs w:val="24"/>
+        </w:rPr>
+        <w:t xml:space="preserve"> For a System to understand the sense of a sentence Part of speech Tagging is really required. This report aims at doing Part of speech tagging using Hidden Markov Model and further Viterbi Algorithm is used to optimize the complexity of tagging words. Sentences from Brown Corpus are picked for training and testing the HMM model.  </w:t>
+      </w:r>
+      <w:r>
+        <w:rPr>
+          <w:rFonts w:ascii="Calibri" w:eastAsia="Calibri" w:hAnsi="Calibri" w:cs="Calibri"/>
+          <w:sz w:val="24"/>
+          <w:szCs w:val="24"/>
+        </w:rPr>
+        <w:t xml:space="preserve"> </w:t>
+      </w:r>
+    </w:p>
+    <w:p>
+      <w:pPr>
+        <w:spacing w:before="3"/>
+        <w:ind w:right="1120"/>
+        <w:rPr>
+          <w:rFonts w:ascii="Calibri" w:eastAsia="Calibri" w:hAnsi="Calibri" w:cs="Calibri"/>
+          <w:sz w:val="24"/>
+          <w:szCs w:val="24"/>
+        </w:rPr>
+      </w:pPr>
+    </w:p>
+    <w:p>
+      <w:pPr>
+        <w:spacing w:before="3"/>
+        <w:ind w:right="1120"/>
+        <w:rPr>
+          <w:rFonts w:ascii="Calibri" w:eastAsia="Calibri" w:hAnsi="Calibri" w:cs="Calibri"/>
+          <w:sz w:val="24"/>
+          <w:szCs w:val="24"/>
+        </w:rPr>
+      </w:pPr>
+      <w:r>
+        <w:rPr>
+          <w:rFonts w:ascii="Calibri" w:eastAsia="Calibri" w:hAnsi="Calibri" w:cs="Calibri"/>
+          <w:sz w:val="24"/>
+          <w:szCs w:val="24"/>
+        </w:rPr>
+        <w:t xml:space="preserve">Related Work </w:t>
+      </w:r>
+    </w:p>
+    <w:p>
+      <w:pPr>
+        <w:spacing w:before="3"/>
+        <w:ind w:right="1120"/>
+        <w:rPr>
+          <w:rFonts w:ascii="Calibri" w:eastAsia="Calibri" w:hAnsi="Calibri" w:cs="Calibri"/>
+          <w:sz w:val="24"/>
+          <w:szCs w:val="24"/>
+        </w:rPr>
+      </w:pPr>
+    </w:p>
+    <w:p>
+      <w:pPr>
+        <w:spacing w:before="3"/>
+        <w:ind w:right="1120"/>
+        <w:rPr>
+          <w:rFonts w:ascii="Calibri" w:eastAsia="Calibri" w:hAnsi="Calibri" w:cs="Calibri"/>
+          <w:sz w:val="24"/>
+          <w:szCs w:val="24"/>
+        </w:rPr>
+      </w:pPr>
+      <w:r>
+        <w:rPr>
+          <w:rFonts w:ascii="Calibri" w:eastAsia="Calibri" w:hAnsi="Calibri" w:cs="Calibri"/>
+          <w:sz w:val="24"/>
+          <w:szCs w:val="24"/>
+        </w:rPr>
+        <w:t>In the mid 1980s, researchers in Europe began to use hidden Markov models (HMMs) to disambiguate parts of speech, when working to tag the Lancaster-Oslo-Bergen Corpus of British English. HMMs involve counting cases (such as from the Brown Corpus), and making a table of the probabilities of certain sequences. For example, once you've seen an article such as 'the', perhaps the next word is a noun 40% of the time, an adjective 40%, and a number 20%. Knowing this, a program can decide that "can" in "the can" is far more likely to be a noun than a verb or a modal. The same method ca</w:t>
+      </w:r>
+      <w:r>
+        <w:t xml:space="preserve"> </w:t>
+      </w:r>
+      <w:r>
+        <w:rPr>
+          <w:rFonts w:ascii="Calibri" w:eastAsia="Calibri" w:hAnsi="Calibri" w:cs="Calibri"/>
+          <w:sz w:val="24"/>
+          <w:szCs w:val="24"/>
+        </w:rPr>
+        <w:t>n of course be used to benefit from k</w:t>
+      </w:r>
+      <w:r>
+        <w:rPr>
+          <w:rFonts w:ascii="Calibri" w:eastAsia="Calibri" w:hAnsi="Calibri" w:cs="Calibri"/>
+          <w:sz w:val="24"/>
+          <w:szCs w:val="24"/>
+        </w:rPr>
+        <w:t>nowledge about following words.</w:t>
+      </w:r>
+    </w:p>
+    <w:p>
+      <w:pPr>
+        <w:spacing w:before="3"/>
+        <w:ind w:right="1120"/>
+        <w:rPr>
+          <w:rFonts w:ascii="Calibri" w:eastAsia="Calibri" w:hAnsi="Calibri" w:cs="Calibri"/>
+          <w:sz w:val="24"/>
+          <w:szCs w:val="24"/>
+        </w:rPr>
+      </w:pPr>
+      <w:r>
+        <w:rPr>
+          <w:rFonts w:ascii="Calibri" w:eastAsia="Calibri" w:hAnsi="Calibri" w:cs="Calibri"/>
+          <w:sz w:val="24"/>
+          <w:szCs w:val="24"/>
+        </w:rPr>
+        <w:t>More advanced ("higher order") HMMs learn the probabilities not only of pairs, but triples or even larger sequences. So, for example, if you've just seen a noun followed by a verb, the next item may be very likely a preposition, article, or noun, but much less likely another verb.</w:t>
+      </w:r>
+    </w:p>
+    <w:p>
+      <w:pPr>
+        <w:spacing w:before="3"/>
+        <w:ind w:right="1120"/>
+        <w:rPr>
+          <w:rFonts w:ascii="Calibri" w:eastAsia="Calibri" w:hAnsi="Calibri" w:cs="Calibri"/>
+          <w:sz w:val="24"/>
+          <w:szCs w:val="24"/>
+        </w:rPr>
+      </w:pPr>
+    </w:p>
+    <w:p>
+      <w:pPr>
+        <w:spacing w:before="3"/>
+        <w:ind w:right="1120"/>
+        <w:rPr>
+          <w:rFonts w:ascii="Calibri" w:eastAsia="Calibri" w:hAnsi="Calibri" w:cs="Calibri"/>
+          <w:sz w:val="24"/>
+          <w:szCs w:val="24"/>
+        </w:rPr>
+      </w:pPr>
+      <w:bookmarkStart w:id="0" w:name="_GoBack"/>
+      <w:bookmarkEnd w:id="0"/>
+    </w:p>
+    <w:p>
+      <w:pPr>
+        <w:spacing w:before="3"/>
+        <w:ind w:left="1122" w:right="1120"/>
+        <w:jc w:val="center"/>
+        <w:rPr>
+          <w:rFonts w:ascii="Calibri"/>
+          <w:sz w:val="24"/>
+        </w:rPr>
+      </w:pPr>
+    </w:p>
+    <w:p>
+      <w:pPr>
+        <w:spacing w:before="3"/>
+        <w:ind w:left="1122" w:right="1120"/>
+        <w:jc w:val="center"/>
+        <w:rPr>
+          <w:rFonts w:ascii="Calibri"/>
+          <w:sz w:val="24"/>
+        </w:rPr>
+      </w:pPr>
+    </w:p>
+    <w:p>
+      <w:pPr>
+        <w:spacing w:before="3"/>
+        <w:ind w:left="1122" w:right="1120"/>
+        <w:jc w:val="center"/>
+        <w:rPr>
+          <w:rFonts w:ascii="Calibri"/>
+          <w:sz w:val="24"/>
+        </w:rPr>
+      </w:pPr>
+    </w:p>
+    <w:p>
+      <w:pPr>
+        <w:spacing w:before="3"/>
+        <w:ind w:left="1122" w:right="1120"/>
+        <w:jc w:val="center"/>
+        <w:rPr>
+          <w:rFonts w:ascii="Calibri"/>
+          <w:sz w:val="24"/>
+        </w:rPr>
+      </w:pPr>
+    </w:p>
+    <w:p>
+      <w:pPr>
+        <w:spacing w:before="3"/>
+        <w:ind w:left="1122" w:right="1120"/>
+        <w:jc w:val="center"/>
+        <w:rPr>
+          <w:rFonts w:ascii="Calibri"/>
+          <w:sz w:val="24"/>
+        </w:rPr>
+      </w:pPr>
+    </w:p>
+    <w:p>
+      <w:pPr>
+        <w:spacing w:before="3"/>
+        <w:ind w:left="1122" w:right="1120"/>
+        <w:jc w:val="center"/>
+        <w:rPr>
+          <w:rFonts w:ascii="Calibri"/>
+          <w:sz w:val="24"/>
+        </w:rPr>
+      </w:pPr>
+    </w:p>
+    <w:p>
+      <w:pPr>
+        <w:spacing w:before="3"/>
+        <w:ind w:left="1122" w:right="1120"/>
+        <w:jc w:val="center"/>
+        <w:rPr>
+          <w:rFonts w:ascii="Calibri"/>
+          <w:sz w:val="24"/>
+        </w:rPr>
+      </w:pPr>
+    </w:p>
+    <w:p>
+      <w:pPr>
+        <w:spacing w:before="3"/>
+        <w:ind w:left="1122" w:right="1120"/>
+        <w:jc w:val="center"/>
+        <w:rPr>
+          <w:rFonts w:ascii="Calibri"/>
+          <w:sz w:val="24"/>
+        </w:rPr>
+      </w:pPr>
+    </w:p>
+    <w:p>
+      <w:pPr>
+        <w:spacing w:before="3"/>
+        <w:ind w:left="1122" w:right="1120"/>
+        <w:jc w:val="center"/>
+        <w:rPr>
+          <w:rFonts w:ascii="Calibri"/>
+          <w:sz w:val="24"/>
+        </w:rPr>
+      </w:pPr>
+    </w:p>
+    <w:p>
+      <w:pPr>
+        <w:spacing w:before="3"/>
+        <w:ind w:left="1122" w:right="1120"/>
+        <w:jc w:val="center"/>
+        <w:rPr>
+          <w:rFonts w:ascii="Calibri"/>
+          <w:sz w:val="24"/>
+        </w:rPr>
+      </w:pPr>
+    </w:p>
+    <w:p>
+      <w:pPr>
+        <w:spacing w:before="3"/>
+        <w:ind w:left="1122" w:right="1120"/>
+        <w:jc w:val="center"/>
+        <w:rPr>
+          <w:rFonts w:ascii="Calibri"/>
+          <w:sz w:val="24"/>
+        </w:rPr>
+      </w:pPr>
+    </w:p>
+    <w:p>
+      <w:pPr>
+        <w:spacing w:before="3"/>
+        <w:ind w:left="1122" w:right="1120"/>
+        <w:jc w:val="center"/>
+        <w:rPr>
+          <w:rFonts w:ascii="Calibri"/>
+          <w:sz w:val="24"/>
+        </w:rPr>
+      </w:pPr>
+    </w:p>
+    <w:p>
+      <w:pPr>
+        <w:spacing w:before="3"/>
+        <w:ind w:left="1122" w:right="1120"/>
+        <w:jc w:val="center"/>
+        <w:rPr>
+          <w:rFonts w:ascii="Calibri"/>
+          <w:sz w:val="24"/>
+        </w:rPr>
+      </w:pPr>
+    </w:p>
+    <w:p>
+      <w:pPr>
+        <w:spacing w:before="3"/>
+        <w:ind w:left="1122" w:right="1120"/>
+        <w:jc w:val="center"/>
+        <w:rPr>
+          <w:rFonts w:ascii="Calibri"/>
+          <w:sz w:val="24"/>
+        </w:rPr>
+      </w:pPr>
+    </w:p>
+    <w:p>
+      <w:pPr>
+        <w:spacing w:before="3"/>
+        <w:ind w:left="1122" w:right="1120"/>
+        <w:jc w:val="center"/>
+        <w:rPr>
+          <w:rFonts w:ascii="Calibri"/>
+          <w:sz w:val="24"/>
+        </w:rPr>
+      </w:pPr>
+    </w:p>
+    <w:p>
+      <w:pPr>
+        <w:spacing w:before="3"/>
+        <w:ind w:left="1122" w:right="1120"/>
+        <w:jc w:val="center"/>
+        <w:rPr>
+          <w:rFonts w:ascii="Calibri"/>
+          <w:sz w:val="24"/>
+        </w:rPr>
+      </w:pPr>
+    </w:p>
+    <w:p>
+      <w:pPr>
+        <w:spacing w:before="3"/>
+        <w:ind w:left="1122" w:right="1120"/>
+        <w:jc w:val="center"/>
+        <w:rPr>
+          <w:rFonts w:ascii="Calibri"/>
+          <w:sz w:val="24"/>
+        </w:rPr>
+      </w:pPr>
+    </w:p>
+    <w:p>
+      <w:pPr>
+        <w:spacing w:before="3"/>
+        <w:ind w:left="1122" w:right="1120"/>
+        <w:jc w:val="center"/>
+        <w:rPr>
+          <w:rFonts w:ascii="Calibri"/>
+          <w:sz w:val="24"/>
+        </w:rPr>
+      </w:pPr>
+    </w:p>
+    <w:p>
+      <w:pPr>
+        <w:spacing w:before="3"/>
+        <w:ind w:left="1122" w:right="1120"/>
+        <w:jc w:val="center"/>
+        <w:rPr>
+          <w:rFonts w:ascii="Calibri"/>
+          <w:sz w:val="24"/>
+        </w:rPr>
+      </w:pPr>
+    </w:p>
+    <w:p>
+      <w:pPr>
+        <w:spacing w:before="3"/>
+        <w:ind w:left="1122" w:right="1120"/>
+        <w:jc w:val="center"/>
+        <w:rPr>
+          <w:rFonts w:ascii="Calibri"/>
+          <w:sz w:val="24"/>
+        </w:rPr>
+      </w:pPr>
+    </w:p>
+    <w:p>
+      <w:pPr>
+        <w:spacing w:before="3"/>
+        <w:ind w:left="1122" w:right="1120"/>
+        <w:jc w:val="center"/>
+        <w:rPr>
+          <w:rFonts w:ascii="Calibri"/>
+          <w:sz w:val="24"/>
+        </w:rPr>
+      </w:pPr>
+    </w:p>
+    <w:p>
+      <w:pPr>
+        <w:spacing w:before="3"/>
+        <w:ind w:left="1122" w:right="1120"/>
+        <w:jc w:val="center"/>
+        <w:rPr>
+          <w:rFonts w:ascii="Calibri"/>
+          <w:sz w:val="24"/>
+        </w:rPr>
+      </w:pPr>
+    </w:p>
+    <w:p>
+      <w:pPr>
+        <w:spacing w:before="3"/>
+        <w:ind w:left="1122" w:right="1120"/>
+        <w:jc w:val="center"/>
+        <w:rPr>
+          <w:rFonts w:ascii="Calibri"/>
+          <w:sz w:val="24"/>
+        </w:rPr>
+      </w:pPr>
+    </w:p>
+    <w:p>
+      <w:pPr>
+        <w:spacing w:before="3"/>
+        <w:ind w:left="1122" w:right="1120"/>
+        <w:jc w:val="center"/>
+        <w:rPr>
+          <w:rFonts w:ascii="Calibri"/>
+          <w:sz w:val="24"/>
+        </w:rPr>
+      </w:pPr>
+    </w:p>
+    <w:p>
+      <w:pPr>
+        <w:spacing w:before="3"/>
+        <w:ind w:left="1122" w:right="1120"/>
+        <w:jc w:val="center"/>
+        <w:rPr>
+          <w:rFonts w:ascii="Calibri"/>
+          <w:sz w:val="24"/>
+        </w:rPr>
+      </w:pPr>
+    </w:p>
+    <w:p>
+      <w:pPr>
+        <w:spacing w:before="3"/>
+        <w:ind w:left="1122" w:right="1120"/>
+        <w:jc w:val="center"/>
+        <w:rPr>
+          <w:rFonts w:ascii="Calibri" w:eastAsia="Calibri" w:hAnsi="Calibri" w:cs="Calibri"/>
+          <w:sz w:val="24"/>
+          <w:szCs w:val="24"/>
+        </w:rPr>
+      </w:pPr>
     </w:p>
     <w:p>
       <w:pPr>
@@ -553,80 +1043,70 @@
           <w:sz w:val="44"/>
           <w:szCs w:val="44"/>
         </w:rPr>
+        <w:t>INTRODUCTION</w:t>
+      </w:r>
+    </w:p>
+    <w:p>
+      <w:pPr>
+        <w:spacing w:before="3"/>
+        <w:ind w:right="1120"/>
+        <w:rPr>
+          <w:rFonts w:ascii="Calibri" w:eastAsia="Calibri" w:hAnsi="Calibri" w:cs="Calibri"/>
+          <w:sz w:val="24"/>
+          <w:szCs w:val="24"/>
+        </w:rPr>
+      </w:pPr>
+      <w:r>
+        <w:rPr>
+          <w:rFonts w:ascii="Calibri" w:eastAsia="Calibri" w:hAnsi="Calibri" w:cs="Calibri"/>
+          <w:sz w:val="24"/>
+          <w:szCs w:val="24"/>
+        </w:rPr>
+        <w:t xml:space="preserve">In Corpus linguistics </w:t>
+      </w:r>
+      <w:r>
+        <w:rPr>
+          <w:rFonts w:ascii="Calibri" w:eastAsia="Calibri" w:hAnsi="Calibri" w:cs="Calibri"/>
+          <w:sz w:val="24"/>
+          <w:szCs w:val="24"/>
+        </w:rPr>
+        <w:t xml:space="preserve">, </w:t>
+      </w:r>
+      <w:r>
+        <w:rPr>
+          <w:rFonts w:ascii="Calibri" w:eastAsia="Calibri" w:hAnsi="Calibri" w:cs="Calibri"/>
+          <w:sz w:val="24"/>
+          <w:szCs w:val="24"/>
+        </w:rPr>
+        <w:t>part-of-speech tagging (POS tagging or POST), also called grammatical tagging or word-category disambiguation, is the process of marking up a word in a text (corpus) as corresponding to a particular part of speech, based on both its definition, as well as its context—i.e. relationship with adjacent and related words in a phrase, sentence, or paragraph. A simplified form of this is commonly taught to school-age children, in the identification of words as nouns, verbs, adjectives, adverbs, etc.</w:t>
+      </w:r>
+    </w:p>
+    <w:p>
+      <w:pPr>
+        <w:spacing w:before="3"/>
+        <w:ind w:right="1120"/>
+        <w:rPr>
+          <w:rFonts w:ascii="Calibri" w:eastAsia="Calibri" w:hAnsi="Calibri" w:cs="Calibri"/>
+          <w:sz w:val="24"/>
+          <w:szCs w:val="24"/>
+        </w:rPr>
+      </w:pPr>
+      <w:r>
+        <w:rPr>
+          <w:rFonts w:ascii="Calibri" w:eastAsia="Calibri" w:hAnsi="Calibri" w:cs="Calibri"/>
+          <w:sz w:val="24"/>
+          <w:szCs w:val="24"/>
+        </w:rPr>
+        <w:t xml:space="preserve">Research on part-of-speech tagging has been closely tied to corpus linguistics. The first major corpus of English for computer analysis was the Brown Corpus developed </w:t>
+      </w:r>
+      <w:r>
+        <w:rPr>
+          <w:rFonts w:ascii="Calibri" w:eastAsia="Calibri" w:hAnsi="Calibri" w:cs="Calibri"/>
+          <w:sz w:val="24"/>
+          <w:szCs w:val="24"/>
+        </w:rPr>
         <w:lastRenderedPageBreak/>
-        <w:t>INTRODUCTION</w:t>
-      </w:r>
-    </w:p>
-    <w:p>
-      <w:pPr>
-        <w:spacing w:before="3"/>
-        <w:ind w:right="1120"/>
-        <w:rPr>
-          <w:rFonts w:ascii="Calibri" w:eastAsia="Calibri" w:hAnsi="Calibri" w:cs="Calibri"/>
-          <w:sz w:val="24"/>
-          <w:szCs w:val="24"/>
-        </w:rPr>
-      </w:pPr>
-      <w:r>
-        <w:rPr>
-          <w:rFonts w:ascii="Calibri" w:eastAsia="Calibri" w:hAnsi="Calibri" w:cs="Calibri"/>
-          <w:sz w:val="24"/>
-          <w:szCs w:val="24"/>
-        </w:rPr>
-        <w:t xml:space="preserve">In Corpus linguistics </w:t>
-      </w:r>
-      <w:r>
-        <w:rPr>
-          <w:rFonts w:ascii="Calibri" w:eastAsia="Calibri" w:hAnsi="Calibri" w:cs="Calibri"/>
-          <w:sz w:val="24"/>
-          <w:szCs w:val="24"/>
-        </w:rPr>
-        <w:t xml:space="preserve">, </w:t>
-      </w:r>
-      <w:r>
-        <w:rPr>
-          <w:rFonts w:ascii="Calibri" w:eastAsia="Calibri" w:hAnsi="Calibri" w:cs="Calibri"/>
-          <w:sz w:val="24"/>
-          <w:szCs w:val="24"/>
-        </w:rPr>
-        <w:t>part-of-speech tagging (POS tagging or POST), also called grammatical tagging or word-category disambiguation, is the process of marking up a word in a text (corpus) as corresponding to a particular part of speech, based on both its definition, as well as its context—i.e. relationship with adjacent and related words in a phrase, sentence, or paragraph. A simplified form of this is commonly taught to school-age children, in the identification of words as nouns, verbs, adjectives, adverbs, etc.</w:t>
-      </w:r>
-    </w:p>
-    <w:p>
-      <w:pPr>
-        <w:spacing w:before="3"/>
-        <w:ind w:right="1120"/>
-        <w:rPr>
-          <w:rFonts w:ascii="Calibri" w:eastAsia="Calibri" w:hAnsi="Calibri" w:cs="Calibri"/>
-          <w:sz w:val="24"/>
-          <w:szCs w:val="24"/>
-        </w:rPr>
-      </w:pPr>
-      <w:r>
-        <w:rPr>
-          <w:rFonts w:ascii="Calibri" w:eastAsia="Calibri" w:hAnsi="Calibri" w:cs="Calibri"/>
-          <w:sz w:val="24"/>
-          <w:szCs w:val="24"/>
-        </w:rPr>
-        <w:t xml:space="preserve">Research on part-of-speech tagging has been closely tied to corpus linguistics. The first major corpus of English for computer analysis was the Brown Corpus developed at Brown University by Henry </w:t>
-      </w:r>
-      <w:proofErr w:type="spellStart"/>
-      <w:r>
-        <w:rPr>
-          <w:rFonts w:ascii="Calibri" w:eastAsia="Calibri" w:hAnsi="Calibri" w:cs="Calibri"/>
-          <w:sz w:val="24"/>
-          <w:szCs w:val="24"/>
-        </w:rPr>
-        <w:t>Kučera</w:t>
-      </w:r>
-      <w:proofErr w:type="spellEnd"/>
-      <w:r>
-        <w:rPr>
-          <w:rFonts w:ascii="Calibri" w:eastAsia="Calibri" w:hAnsi="Calibri" w:cs="Calibri"/>
-          <w:sz w:val="24"/>
-          <w:szCs w:val="24"/>
-        </w:rPr>
-        <w:t xml:space="preserve"> and W. Nelson Francis, in the mid-1960s. It consists of about 1,000,000 words of running English prose text, made up of 500 samples from randomly chosen publications. Each sample is 2,000 or more words (ending at the first sentence-end after 2,000 words, so that the corpus con</w:t>
+        <w:t>at Brown University by Henry Kučera and W. Nelson Francis, in the mid-1960s. It consists of about 1,000,000 words of running English prose text, made up of 500 samples from randomly chosen publications. Each sample is 2,000 or more words (ending at the first sentence-end after 2,000 words, so that the corpus con</w:t>
       </w:r>
       <w:r>
         <w:rPr>
@@ -765,7 +1245,6 @@
           <w:sz w:val="44"/>
           <w:szCs w:val="44"/>
         </w:rPr>
-        <w:lastRenderedPageBreak/>
         <w:t>POS TAGGING</w:t>
       </w:r>
     </w:p>
@@ -855,6 +1334,7 @@
           <w:sz w:val="24"/>
           <w:szCs w:val="24"/>
         </w:rPr>
+        <w:lastRenderedPageBreak/>
         <mc:AlternateContent>
           <mc:Choice Requires="wps">
             <w:drawing>
@@ -2620,7 +3100,6 @@
           <w:sz w:val="24"/>
           <w:szCs w:val="24"/>
         </w:rPr>
-        <w:lastRenderedPageBreak/>
         <w:t xml:space="preserve">POS tagging is hard mainly because </w:t>
       </w:r>
       <w:r>
@@ -2646,34 +3125,15 @@
           <w:sz w:val="24"/>
           <w:szCs w:val="24"/>
         </w:rPr>
-        <w:t>Ambiguity</w:t>
-      </w:r>
-      <w:proofErr w:type="gramStart"/>
-      <w:r>
-        <w:rPr>
-          <w:rFonts w:ascii="Calibri" w:eastAsia="Calibri" w:hAnsi="Calibri" w:cs="Calibri"/>
-          <w:b/>
-          <w:sz w:val="24"/>
-          <w:szCs w:val="24"/>
-        </w:rPr>
-        <w:t>”</w:t>
-      </w:r>
-      <w:r>
-        <w:rPr>
-          <w:rFonts w:ascii="Calibri" w:eastAsia="Calibri" w:hAnsi="Calibri" w:cs="Calibri"/>
-          <w:sz w:val="24"/>
-          <w:szCs w:val="24"/>
-        </w:rPr>
-        <w:t xml:space="preserve"> .</w:t>
-      </w:r>
-      <w:proofErr w:type="gramEnd"/>
-      <w:r>
-        <w:rPr>
-          <w:rFonts w:ascii="Calibri" w:eastAsia="Calibri" w:hAnsi="Calibri" w:cs="Calibri"/>
-          <w:sz w:val="24"/>
-          <w:szCs w:val="24"/>
-        </w:rPr>
-        <w:t xml:space="preserve"> The major ambiguity found in tagging a word to its part of speech is “Noun” gets tagged t</w:t>
+        <w:t>Ambiguity”</w:t>
+      </w:r>
+      <w:r>
+        <w:rPr>
+          <w:rFonts w:ascii="Calibri" w:eastAsia="Calibri" w:hAnsi="Calibri" w:cs="Calibri"/>
+          <w:sz w:val="24"/>
+          <w:szCs w:val="24"/>
+        </w:rPr>
+        <w:t xml:space="preserve"> . The major ambiguity found in tagging a word to its part of speech is “Noun” gets tagged t</w:t>
       </w:r>
       <w:r>
         <w:rPr>
@@ -2841,6 +3301,7 @@
           <w:sz w:val="24"/>
           <w:szCs w:val="24"/>
         </w:rPr>
+        <w:lastRenderedPageBreak/>
         <w:t xml:space="preserve">a: article, noun, or preposition? </w:t>
       </w:r>
     </w:p>
@@ -2960,77 +3421,13 @@
           <w:szCs w:val="24"/>
         </w:rPr>
       </w:pPr>
-      <w:proofErr w:type="spellStart"/>
-      <w:r>
-        <w:rPr>
-          <w:rFonts w:ascii="Calibri" w:eastAsia="Calibri" w:hAnsi="Calibri" w:cs="Calibri"/>
-          <w:sz w:val="24"/>
-          <w:szCs w:val="24"/>
-        </w:rPr>
-        <w:t>Pr</w:t>
-      </w:r>
-      <w:proofErr w:type="spellEnd"/>
-      <w:r>
-        <w:rPr>
-          <w:rFonts w:ascii="Calibri" w:eastAsia="Calibri" w:hAnsi="Calibri" w:cs="Calibri"/>
-          <w:sz w:val="24"/>
-          <w:szCs w:val="24"/>
-        </w:rPr>
-        <w:t>(</w:t>
-      </w:r>
-      <w:proofErr w:type="spellStart"/>
-      <w:r>
-        <w:rPr>
-          <w:rFonts w:ascii="Calibri" w:eastAsia="Calibri" w:hAnsi="Calibri" w:cs="Calibri"/>
-          <w:sz w:val="24"/>
-          <w:szCs w:val="24"/>
-        </w:rPr>
-        <w:t>Det</w:t>
-      </w:r>
-      <w:proofErr w:type="spellEnd"/>
-      <w:r>
-        <w:rPr>
-          <w:rFonts w:ascii="Calibri" w:eastAsia="Calibri" w:hAnsi="Calibri" w:cs="Calibri"/>
-          <w:sz w:val="24"/>
-          <w:szCs w:val="24"/>
-        </w:rPr>
-        <w:t xml:space="preserve">-N) &gt; </w:t>
-      </w:r>
-      <w:proofErr w:type="spellStart"/>
-      <w:r>
-        <w:rPr>
-          <w:rFonts w:ascii="Calibri" w:eastAsia="Calibri" w:hAnsi="Calibri" w:cs="Calibri"/>
-          <w:sz w:val="24"/>
-          <w:szCs w:val="24"/>
-        </w:rPr>
-        <w:t>Pr</w:t>
-      </w:r>
-      <w:proofErr w:type="spellEnd"/>
-      <w:r>
-        <w:rPr>
-          <w:rFonts w:ascii="Calibri" w:eastAsia="Calibri" w:hAnsi="Calibri" w:cs="Calibri"/>
-          <w:sz w:val="24"/>
-          <w:szCs w:val="24"/>
-        </w:rPr>
-        <w:t xml:space="preserve"> (</w:t>
-      </w:r>
-      <w:proofErr w:type="spellStart"/>
-      <w:r>
-        <w:rPr>
-          <w:rFonts w:ascii="Calibri" w:eastAsia="Calibri" w:hAnsi="Calibri" w:cs="Calibri"/>
-          <w:sz w:val="24"/>
-          <w:szCs w:val="24"/>
-        </w:rPr>
-        <w:t>Det-Det</w:t>
-      </w:r>
-      <w:proofErr w:type="spellEnd"/>
-      <w:r>
-        <w:rPr>
-          <w:rFonts w:ascii="Calibri" w:eastAsia="Calibri" w:hAnsi="Calibri" w:cs="Calibri"/>
-          <w:sz w:val="24"/>
-          <w:szCs w:val="24"/>
-        </w:rPr>
-        <w:t xml:space="preserve">) </w:t>
+      <w:r>
+        <w:rPr>
+          <w:rFonts w:ascii="Calibri" w:eastAsia="Calibri" w:hAnsi="Calibri" w:cs="Calibri"/>
+          <w:sz w:val="24"/>
+          <w:szCs w:val="24"/>
+        </w:rPr>
+        <w:t xml:space="preserve">Pr(Det-N) &gt; Pr (Det-Det) </w:t>
       </w:r>
     </w:p>
     <w:p>
@@ -3104,42 +3501,162 @@
           <w:szCs w:val="24"/>
         </w:rPr>
       </w:pPr>
-      <w:proofErr w:type="spellStart"/>
-      <w:r>
-        <w:rPr>
-          <w:rFonts w:ascii="Calibri" w:eastAsia="Calibri" w:hAnsi="Calibri" w:cs="Calibri"/>
-          <w:sz w:val="24"/>
-          <w:szCs w:val="24"/>
-        </w:rPr>
-        <w:t>Transmation</w:t>
-      </w:r>
-      <w:proofErr w:type="spellEnd"/>
-      <w:r>
-        <w:rPr>
-          <w:rFonts w:ascii="Calibri" w:eastAsia="Calibri" w:hAnsi="Calibri" w:cs="Calibri"/>
-          <w:sz w:val="24"/>
-          <w:szCs w:val="24"/>
-        </w:rPr>
-        <w:t xml:space="preserve">-based (TB) tagging: The whimsical approach: </w:t>
-      </w:r>
-      <w:proofErr w:type="gramStart"/>
-      <w:r>
-        <w:rPr>
-          <w:rFonts w:ascii="Calibri" w:eastAsia="Calibri" w:hAnsi="Calibri" w:cs="Calibri"/>
-          <w:sz w:val="24"/>
-          <w:szCs w:val="24"/>
-        </w:rPr>
-        <w:t>‘ Guess</w:t>
-      </w:r>
-      <w:proofErr w:type="gramEnd"/>
-      <w:r>
-        <w:rPr>
-          <w:rFonts w:ascii="Calibri" w:eastAsia="Calibri" w:hAnsi="Calibri" w:cs="Calibri"/>
-          <w:sz w:val="24"/>
-          <w:szCs w:val="24"/>
-        </w:rPr>
-        <w:t xml:space="preserve"> first , then change your mind is necessary!’  </w:t>
-      </w:r>
+      <w:r>
+        <w:rPr>
+          <w:rFonts w:ascii="Calibri" w:eastAsia="Calibri" w:hAnsi="Calibri" w:cs="Calibri"/>
+          <w:sz w:val="24"/>
+          <w:szCs w:val="24"/>
+        </w:rPr>
+        <w:t xml:space="preserve">Transmation-based (TB) tagging: The whimsical approach: ‘ Guess first , then change your mind is necessary!’  </w:t>
+      </w:r>
+    </w:p>
+    <w:p>
+      <w:pPr>
+        <w:spacing w:before="3"/>
+        <w:ind w:right="1120"/>
+        <w:rPr>
+          <w:rFonts w:ascii="Calibri" w:eastAsia="Calibri" w:hAnsi="Calibri" w:cs="Calibri"/>
+          <w:b/>
+          <w:sz w:val="28"/>
+          <w:szCs w:val="28"/>
+        </w:rPr>
+      </w:pPr>
+    </w:p>
+    <w:p>
+      <w:pPr>
+        <w:spacing w:before="3"/>
+        <w:ind w:right="1120"/>
+        <w:rPr>
+          <w:rFonts w:ascii="Calibri" w:eastAsia="Calibri" w:hAnsi="Calibri" w:cs="Calibri"/>
+          <w:b/>
+          <w:sz w:val="28"/>
+          <w:szCs w:val="28"/>
+        </w:rPr>
+      </w:pPr>
+    </w:p>
+    <w:p>
+      <w:pPr>
+        <w:spacing w:before="3"/>
+        <w:ind w:right="1120"/>
+        <w:rPr>
+          <w:rFonts w:ascii="Calibri" w:eastAsia="Calibri" w:hAnsi="Calibri" w:cs="Calibri"/>
+          <w:b/>
+          <w:sz w:val="28"/>
+          <w:szCs w:val="28"/>
+        </w:rPr>
+      </w:pPr>
+    </w:p>
+    <w:p>
+      <w:pPr>
+        <w:spacing w:before="3"/>
+        <w:ind w:right="1120"/>
+        <w:rPr>
+          <w:rFonts w:ascii="Calibri" w:eastAsia="Calibri" w:hAnsi="Calibri" w:cs="Calibri"/>
+          <w:b/>
+          <w:sz w:val="28"/>
+          <w:szCs w:val="28"/>
+        </w:rPr>
+      </w:pPr>
+    </w:p>
+    <w:p>
+      <w:pPr>
+        <w:spacing w:before="3"/>
+        <w:ind w:right="1120"/>
+        <w:rPr>
+          <w:rFonts w:ascii="Calibri" w:eastAsia="Calibri" w:hAnsi="Calibri" w:cs="Calibri"/>
+          <w:b/>
+          <w:sz w:val="28"/>
+          <w:szCs w:val="28"/>
+        </w:rPr>
+      </w:pPr>
+    </w:p>
+    <w:p>
+      <w:pPr>
+        <w:spacing w:before="3"/>
+        <w:ind w:right="1120"/>
+        <w:rPr>
+          <w:rFonts w:ascii="Calibri" w:eastAsia="Calibri" w:hAnsi="Calibri" w:cs="Calibri"/>
+          <w:b/>
+          <w:sz w:val="28"/>
+          <w:szCs w:val="28"/>
+        </w:rPr>
+      </w:pPr>
+    </w:p>
+    <w:p>
+      <w:pPr>
+        <w:spacing w:before="3"/>
+        <w:ind w:right="1120"/>
+        <w:rPr>
+          <w:rFonts w:ascii="Calibri" w:eastAsia="Calibri" w:hAnsi="Calibri" w:cs="Calibri"/>
+          <w:b/>
+          <w:sz w:val="28"/>
+          <w:szCs w:val="28"/>
+        </w:rPr>
+      </w:pPr>
+    </w:p>
+    <w:p>
+      <w:pPr>
+        <w:spacing w:before="3"/>
+        <w:ind w:right="1120"/>
+        <w:rPr>
+          <w:rFonts w:ascii="Calibri" w:eastAsia="Calibri" w:hAnsi="Calibri" w:cs="Calibri"/>
+          <w:b/>
+          <w:sz w:val="28"/>
+          <w:szCs w:val="28"/>
+        </w:rPr>
+      </w:pPr>
+    </w:p>
+    <w:p>
+      <w:pPr>
+        <w:spacing w:before="3"/>
+        <w:ind w:right="1120"/>
+        <w:rPr>
+          <w:rFonts w:ascii="Calibri" w:eastAsia="Calibri" w:hAnsi="Calibri" w:cs="Calibri"/>
+          <w:b/>
+          <w:sz w:val="28"/>
+          <w:szCs w:val="28"/>
+        </w:rPr>
+      </w:pPr>
+    </w:p>
+    <w:p>
+      <w:pPr>
+        <w:pStyle w:val="ListParagraph"/>
+        <w:numPr>
+          <w:ilvl w:val="0"/>
+          <w:numId w:val="1"/>
+        </w:numPr>
+        <w:spacing w:before="3"/>
+        <w:ind w:right="1120"/>
+        <w:jc w:val="center"/>
+        <w:rPr>
+          <w:rFonts w:ascii="Calibri" w:eastAsia="Calibri" w:hAnsi="Calibri" w:cs="Calibri"/>
+          <w:b/>
+          <w:sz w:val="44"/>
+          <w:szCs w:val="44"/>
+        </w:rPr>
+      </w:pPr>
+      <w:r>
+        <w:rPr>
+          <w:rFonts w:ascii="Calibri" w:eastAsia="Calibri" w:hAnsi="Calibri" w:cs="Calibri"/>
+          <w:b/>
+          <w:sz w:val="44"/>
+          <w:szCs w:val="44"/>
+        </w:rPr>
+        <w:t xml:space="preserve"> HIDDEN MARKOV MODEL</w:t>
+      </w:r>
+    </w:p>
+    <w:p>
+      <w:pPr>
+        <w:pStyle w:val="ListParagraph"/>
+        <w:spacing w:before="3"/>
+        <w:ind w:right="1120"/>
+        <w:rPr>
+          <w:rFonts w:ascii="Calibri" w:eastAsia="Calibri" w:hAnsi="Calibri" w:cs="Calibri"/>
+          <w:b/>
+          <w:sz w:val="44"/>
+          <w:szCs w:val="44"/>
+        </w:rPr>
+      </w:pPr>
     </w:p>
     <w:p>
       <w:pPr>
@@ -3157,7 +3674,6 @@
           <w:szCs w:val="28"/>
         </w:rPr>
       </w:pPr>
-      <w:proofErr w:type="spellStart"/>
       <w:r>
         <w:rPr>
           <w:rFonts w:ascii="Calibri" w:eastAsia="Calibri" w:hAnsi="Calibri" w:cs="Calibri"/>
@@ -3165,243 +3681,59 @@
           <w:sz w:val="28"/>
           <w:szCs w:val="28"/>
         </w:rPr>
-        <w:t>A</w:t>
-      </w:r>
-      <w:r>
-        <w:rPr>
-          <w:rFonts w:ascii="Calibri" w:eastAsia="Calibri" w:hAnsi="Calibri" w:cs="Calibri"/>
-          <w:b/>
-          <w:sz w:val="28"/>
-          <w:szCs w:val="28"/>
-        </w:rPr>
-        <w:t>sdsd</w:t>
-      </w:r>
-      <w:proofErr w:type="spellEnd"/>
-    </w:p>
-    <w:p>
-      <w:pPr>
-        <w:spacing w:before="3"/>
-        <w:ind w:right="1120"/>
-        <w:rPr>
-          <w:rFonts w:ascii="Calibri" w:eastAsia="Calibri" w:hAnsi="Calibri" w:cs="Calibri"/>
-          <w:b/>
-          <w:sz w:val="28"/>
-          <w:szCs w:val="28"/>
-        </w:rPr>
-      </w:pPr>
-    </w:p>
-    <w:p>
-      <w:pPr>
-        <w:spacing w:before="3"/>
-        <w:ind w:right="1120"/>
-        <w:rPr>
-          <w:rFonts w:ascii="Calibri" w:eastAsia="Calibri" w:hAnsi="Calibri" w:cs="Calibri"/>
-          <w:b/>
-          <w:sz w:val="28"/>
-          <w:szCs w:val="28"/>
-        </w:rPr>
-      </w:pPr>
-    </w:p>
-    <w:p>
-      <w:pPr>
-        <w:spacing w:before="3"/>
-        <w:ind w:right="1120"/>
-        <w:rPr>
-          <w:rFonts w:ascii="Calibri" w:eastAsia="Calibri" w:hAnsi="Calibri" w:cs="Calibri"/>
-          <w:b/>
-          <w:sz w:val="28"/>
-          <w:szCs w:val="28"/>
-        </w:rPr>
-      </w:pPr>
-    </w:p>
-    <w:p>
-      <w:pPr>
-        <w:spacing w:before="3"/>
-        <w:ind w:right="1120"/>
-        <w:rPr>
-          <w:rFonts w:ascii="Calibri" w:eastAsia="Calibri" w:hAnsi="Calibri" w:cs="Calibri"/>
-          <w:b/>
-          <w:sz w:val="28"/>
-          <w:szCs w:val="28"/>
-        </w:rPr>
-      </w:pPr>
-    </w:p>
-    <w:p>
-      <w:pPr>
-        <w:spacing w:before="3"/>
-        <w:ind w:right="1120"/>
-        <w:rPr>
-          <w:rFonts w:ascii="Calibri" w:eastAsia="Calibri" w:hAnsi="Calibri" w:cs="Calibri"/>
-          <w:b/>
-          <w:sz w:val="28"/>
-          <w:szCs w:val="28"/>
-        </w:rPr>
-      </w:pPr>
-    </w:p>
-    <w:p>
-      <w:pPr>
-        <w:spacing w:before="3"/>
-        <w:ind w:right="1120"/>
-        <w:rPr>
-          <w:rFonts w:ascii="Calibri" w:eastAsia="Calibri" w:hAnsi="Calibri" w:cs="Calibri"/>
-          <w:b/>
-          <w:sz w:val="28"/>
-          <w:szCs w:val="28"/>
-        </w:rPr>
-      </w:pPr>
-    </w:p>
-    <w:p>
-      <w:pPr>
-        <w:spacing w:before="3"/>
-        <w:ind w:right="1120"/>
-        <w:rPr>
-          <w:rFonts w:ascii="Calibri" w:eastAsia="Calibri" w:hAnsi="Calibri" w:cs="Calibri"/>
-          <w:b/>
-          <w:sz w:val="28"/>
-          <w:szCs w:val="28"/>
-        </w:rPr>
-      </w:pPr>
-    </w:p>
-    <w:p>
-      <w:pPr>
-        <w:spacing w:before="3"/>
-        <w:ind w:right="1120"/>
-        <w:rPr>
-          <w:rFonts w:ascii="Calibri" w:eastAsia="Calibri" w:hAnsi="Calibri" w:cs="Calibri"/>
-          <w:b/>
-          <w:sz w:val="28"/>
-          <w:szCs w:val="28"/>
-        </w:rPr>
-      </w:pPr>
-    </w:p>
-    <w:p>
-      <w:pPr>
-        <w:spacing w:before="3"/>
-        <w:ind w:right="1120"/>
-        <w:rPr>
-          <w:rFonts w:ascii="Calibri" w:eastAsia="Calibri" w:hAnsi="Calibri" w:cs="Calibri"/>
-          <w:b/>
-          <w:sz w:val="28"/>
-          <w:szCs w:val="28"/>
-        </w:rPr>
-      </w:pPr>
+        <w:t>What is it?</w:t>
+      </w:r>
     </w:p>
     <w:p>
       <w:pPr>
         <w:pStyle w:val="ListParagraph"/>
-        <w:numPr>
-          <w:ilvl w:val="0"/>
-          <w:numId w:val="1"/>
-        </w:numPr>
-        <w:spacing w:before="3"/>
-        <w:ind w:right="1120"/>
-        <w:jc w:val="center"/>
-        <w:rPr>
-          <w:rFonts w:ascii="Calibri" w:eastAsia="Calibri" w:hAnsi="Calibri" w:cs="Calibri"/>
-          <w:b/>
-          <w:sz w:val="44"/>
-          <w:szCs w:val="44"/>
-        </w:rPr>
-      </w:pPr>
-      <w:r>
-        <w:rPr>
-          <w:rFonts w:ascii="Calibri" w:eastAsia="Calibri" w:hAnsi="Calibri" w:cs="Calibri"/>
-          <w:b/>
-          <w:sz w:val="44"/>
-          <w:szCs w:val="44"/>
+        <w:spacing w:before="3"/>
+        <w:ind w:left="780" w:right="1120"/>
+        <w:rPr>
+          <w:rFonts w:ascii="Calibri" w:eastAsia="Calibri" w:hAnsi="Calibri" w:cs="Calibri"/>
+          <w:sz w:val="24"/>
+          <w:szCs w:val="24"/>
+        </w:rPr>
+      </w:pPr>
+    </w:p>
+    <w:p>
+      <w:pPr>
+        <w:pStyle w:val="ListParagraph"/>
+        <w:spacing w:before="3"/>
+        <w:ind w:left="780" w:right="1120"/>
+        <w:rPr>
+          <w:rFonts w:ascii="Calibri" w:eastAsia="Calibri" w:hAnsi="Calibri" w:cs="Calibri"/>
+          <w:sz w:val="24"/>
+          <w:szCs w:val="24"/>
+        </w:rPr>
+      </w:pPr>
+      <w:r>
+        <w:rPr>
+          <w:rFonts w:ascii="Calibri" w:eastAsia="Calibri" w:hAnsi="Calibri" w:cs="Calibri"/>
+          <w:sz w:val="24"/>
+          <w:szCs w:val="24"/>
+        </w:rPr>
+        <w:t>A hidden Markov model (HMM) is a statistical Markov model in which the system being modeled is assumed to be a Markov process with unobserved (hidden) states.</w:t>
+      </w:r>
+    </w:p>
+    <w:p>
+      <w:pPr>
+        <w:pStyle w:val="ListParagraph"/>
+        <w:spacing w:before="3"/>
+        <w:ind w:left="780" w:right="1120"/>
+        <w:rPr>
+          <w:rFonts w:ascii="Calibri" w:eastAsia="Calibri" w:hAnsi="Calibri" w:cs="Calibri"/>
+          <w:sz w:val="24"/>
+          <w:szCs w:val="24"/>
+        </w:rPr>
+      </w:pPr>
+      <w:r>
+        <w:rPr>
+          <w:rFonts w:ascii="Calibri" w:eastAsia="Calibri" w:hAnsi="Calibri" w:cs="Calibri"/>
+          <w:sz w:val="24"/>
+          <w:szCs w:val="24"/>
         </w:rPr>
         <w:lastRenderedPageBreak/>
-        <w:t xml:space="preserve"> HIDDEN MARKOV MODEL</w:t>
-      </w:r>
-    </w:p>
-    <w:p>
-      <w:pPr>
-        <w:pStyle w:val="ListParagraph"/>
-        <w:spacing w:before="3"/>
-        <w:ind w:right="1120"/>
-        <w:rPr>
-          <w:rFonts w:ascii="Calibri" w:eastAsia="Calibri" w:hAnsi="Calibri" w:cs="Calibri"/>
-          <w:b/>
-          <w:sz w:val="44"/>
-          <w:szCs w:val="44"/>
-        </w:rPr>
-      </w:pPr>
-    </w:p>
-    <w:p>
-      <w:pPr>
-        <w:pStyle w:val="ListParagraph"/>
-        <w:numPr>
-          <w:ilvl w:val="1"/>
-          <w:numId w:val="1"/>
-        </w:numPr>
-        <w:spacing w:before="3"/>
-        <w:ind w:right="1120"/>
-        <w:rPr>
-          <w:rFonts w:ascii="Calibri" w:eastAsia="Calibri" w:hAnsi="Calibri" w:cs="Calibri"/>
-          <w:b/>
-          <w:sz w:val="28"/>
-          <w:szCs w:val="28"/>
-        </w:rPr>
-      </w:pPr>
-      <w:r>
-        <w:rPr>
-          <w:rFonts w:ascii="Calibri" w:eastAsia="Calibri" w:hAnsi="Calibri" w:cs="Calibri"/>
-          <w:b/>
-          <w:sz w:val="28"/>
-          <w:szCs w:val="28"/>
-        </w:rPr>
-        <w:t>What is it?</w:t>
-      </w:r>
-    </w:p>
-    <w:p>
-      <w:pPr>
-        <w:pStyle w:val="ListParagraph"/>
-        <w:spacing w:before="3"/>
-        <w:ind w:left="780" w:right="1120"/>
-        <w:rPr>
-          <w:rFonts w:ascii="Calibri" w:eastAsia="Calibri" w:hAnsi="Calibri" w:cs="Calibri"/>
-          <w:sz w:val="24"/>
-          <w:szCs w:val="24"/>
-        </w:rPr>
-      </w:pPr>
-    </w:p>
-    <w:p>
-      <w:pPr>
-        <w:pStyle w:val="ListParagraph"/>
-        <w:spacing w:before="3"/>
-        <w:ind w:left="780" w:right="1120"/>
-        <w:rPr>
-          <w:rFonts w:ascii="Calibri" w:eastAsia="Calibri" w:hAnsi="Calibri" w:cs="Calibri"/>
-          <w:sz w:val="24"/>
-          <w:szCs w:val="24"/>
-        </w:rPr>
-      </w:pPr>
-      <w:r>
-        <w:rPr>
-          <w:rFonts w:ascii="Calibri" w:eastAsia="Calibri" w:hAnsi="Calibri" w:cs="Calibri"/>
-          <w:sz w:val="24"/>
-          <w:szCs w:val="24"/>
-        </w:rPr>
-        <w:t>A hidden Markov model (HMM) is a statistical Markov model in which the system being modeled is assumed to be a Markov process with unobserved (hidden) states.</w:t>
-      </w:r>
-    </w:p>
-    <w:p>
-      <w:pPr>
-        <w:pStyle w:val="ListParagraph"/>
-        <w:spacing w:before="3"/>
-        <w:ind w:left="780" w:right="1120"/>
-        <w:rPr>
-          <w:rFonts w:ascii="Calibri" w:eastAsia="Calibri" w:hAnsi="Calibri" w:cs="Calibri"/>
-          <w:sz w:val="24"/>
-          <w:szCs w:val="24"/>
-        </w:rPr>
-      </w:pPr>
-      <w:r>
-        <w:rPr>
-          <w:rFonts w:ascii="Calibri" w:eastAsia="Calibri" w:hAnsi="Calibri" w:cs="Calibri"/>
-          <w:sz w:val="24"/>
-          <w:szCs w:val="24"/>
-        </w:rPr>
         <w:t xml:space="preserve">In simpler Markov models (like a Markov chain), the state is directly visible to the observer, and therefore the state transition probabilities are the only parameters. In a hidden Markov model, the state is not directly visible, but output, dependent on the state, is visible. Each state has a probability distribution over the possible output tokens. </w:t>
       </w:r>
       <w:r>
@@ -3578,25 +3910,7 @@
           <w:sz w:val="24"/>
           <w:szCs w:val="24"/>
         </w:rPr>
-        <w:t xml:space="preserve">ansitioning from state Si to </w:t>
-      </w:r>
-      <w:proofErr w:type="spellStart"/>
-      <w:r>
-        <w:rPr>
-          <w:rFonts w:ascii="Calibri" w:eastAsia="Calibri" w:hAnsi="Calibri" w:cs="Calibri"/>
-          <w:sz w:val="24"/>
-          <w:szCs w:val="24"/>
-        </w:rPr>
-        <w:t>Sj</w:t>
-      </w:r>
-      <w:proofErr w:type="spellEnd"/>
-      <w:r>
-        <w:rPr>
-          <w:rFonts w:ascii="Calibri" w:eastAsia="Calibri" w:hAnsi="Calibri" w:cs="Calibri"/>
-          <w:sz w:val="24"/>
-          <w:szCs w:val="24"/>
-        </w:rPr>
-        <w:t>.</w:t>
+        <w:t>ansitioning from state Si to Sj.</w:t>
       </w:r>
       <w:r>
         <w:rPr>
@@ -3638,581 +3952,80 @@
           <w:sz w:val="24"/>
           <w:szCs w:val="24"/>
         </w:rPr>
-        <w:t xml:space="preserve"> : Probability of the system emitting output </w:t>
-      </w:r>
-      <w:proofErr w:type="spellStart"/>
-      <w:r>
-        <w:rPr>
-          <w:rFonts w:ascii="Calibri" w:eastAsia="Calibri" w:hAnsi="Calibri" w:cs="Calibri"/>
-          <w:sz w:val="24"/>
-          <w:szCs w:val="24"/>
-        </w:rPr>
-        <w:t>Xj</w:t>
-      </w:r>
-      <w:proofErr w:type="spellEnd"/>
-      <w:r>
-        <w:rPr>
-          <w:rFonts w:ascii="Calibri" w:eastAsia="Calibri" w:hAnsi="Calibri" w:cs="Calibri"/>
-          <w:sz w:val="24"/>
-          <w:szCs w:val="24"/>
-        </w:rPr>
-        <w:t xml:space="preserve"> in state Si. </w:t>
-      </w:r>
-    </w:p>
-    <w:p>
-      <w:pPr>
-        <w:spacing w:before="3"/>
-        <w:ind w:left="720" w:right="1120"/>
-        <w:rPr>
-          <w:rFonts w:ascii="Calibri" w:eastAsia="Calibri" w:hAnsi="Calibri" w:cs="Calibri"/>
-          <w:sz w:val="24"/>
-          <w:szCs w:val="24"/>
-        </w:rPr>
-      </w:pPr>
-      <w:r>
-        <w:rPr>
-          <w:rFonts w:ascii="Calibri" w:eastAsia="Calibri" w:hAnsi="Calibri" w:cs="Calibri"/>
-          <w:sz w:val="24"/>
-          <w:szCs w:val="24"/>
-        </w:rPr>
-        <w:t xml:space="preserve">In the specific case of our Part of Speech </w:t>
-      </w:r>
-      <w:r>
-        <w:rPr>
-          <w:rFonts w:ascii="Calibri" w:eastAsia="Calibri" w:hAnsi="Calibri" w:cs="Calibri"/>
-          <w:sz w:val="24"/>
-          <w:szCs w:val="24"/>
-        </w:rPr>
-        <w:t>tagging,</w:t>
-      </w:r>
-      <w:r>
-        <w:rPr>
-          <w:rFonts w:ascii="Calibri" w:eastAsia="Calibri" w:hAnsi="Calibri" w:cs="Calibri"/>
-          <w:sz w:val="24"/>
-          <w:szCs w:val="24"/>
-        </w:rPr>
-        <w:t xml:space="preserve"> the tags are assumed to be the states and the words are assumed to be the outputs. </w:t>
-      </w:r>
-      <w:r>
-        <w:rPr>
-          <w:rFonts w:ascii="Calibri" w:eastAsia="Calibri" w:hAnsi="Calibri" w:cs="Calibri"/>
-          <w:sz w:val="24"/>
-          <w:szCs w:val="24"/>
-        </w:rPr>
-        <w:t>Hence,</w:t>
-      </w:r>
-      <w:r>
-        <w:rPr>
-          <w:rFonts w:ascii="Calibri" w:eastAsia="Calibri" w:hAnsi="Calibri" w:cs="Calibri"/>
-          <w:sz w:val="24"/>
-          <w:szCs w:val="24"/>
-        </w:rPr>
-        <w:t xml:space="preserve"> our part of Speech taggers consists of: </w:t>
-      </w:r>
+        <w:t xml:space="preserve"> : Probability of the system </w:t>
+      </w:r>
+      <w:r>
+        <w:rPr>
+          <w:rFonts w:ascii="Calibri" w:eastAsia="Calibri" w:hAnsi="Calibri" w:cs="Calibri"/>
+          <w:sz w:val="24"/>
+          <w:szCs w:val="24"/>
+        </w:rPr>
+        <w:t>emitting output Xj in state Si.</w:t>
+      </w:r>
+    </w:p>
+    <w:p>
+      <w:pPr>
+        <w:pStyle w:val="ListParagraph"/>
+        <w:spacing w:before="3"/>
+        <w:ind w:left="1500" w:right="1120"/>
+        <w:rPr>
+          <w:rFonts w:ascii="Calibri" w:eastAsia="Calibri" w:hAnsi="Calibri" w:cs="Calibri"/>
+          <w:sz w:val="24"/>
+          <w:szCs w:val="24"/>
+        </w:rPr>
+      </w:pPr>
     </w:p>
     <w:p>
       <w:pPr>
         <w:pStyle w:val="ListParagraph"/>
         <w:numPr>
-          <w:ilvl w:val="0"/>
-          <w:numId w:val="7"/>
+          <w:ilvl w:val="1"/>
+          <w:numId w:val="1"/>
         </w:numPr>
         <w:spacing w:before="3"/>
         <w:ind w:right="1120"/>
         <w:rPr>
           <w:rFonts w:ascii="Calibri" w:eastAsia="Calibri" w:hAnsi="Calibri" w:cs="Calibri"/>
-          <w:sz w:val="24"/>
-          <w:szCs w:val="24"/>
-        </w:rPr>
-      </w:pPr>
-      <m:oMath>
-        <m:r>
-          <w:rPr>
-            <w:rFonts w:ascii="Cambria Math" w:eastAsia="Calibri" w:hAnsi="Cambria Math" w:cs="Calibri"/>
-            <w:sz w:val="24"/>
-            <w:szCs w:val="24"/>
-          </w:rPr>
-          <m:t>Ps</m:t>
-        </m:r>
-        <m:d>
-          <m:dPr>
-            <m:ctrlPr>
-              <w:rPr>
-                <w:rFonts w:ascii="Cambria Math" w:eastAsia="Calibri" w:hAnsi="Cambria Math" w:cs="Calibri"/>
-                <w:i/>
-                <w:sz w:val="24"/>
-                <w:szCs w:val="24"/>
-              </w:rPr>
-            </m:ctrlPr>
-          </m:dPr>
-          <m:e>
-            <m:r>
-              <w:rPr>
-                <w:rFonts w:ascii="Cambria Math" w:eastAsia="Calibri" w:hAnsi="Cambria Math" w:cs="Calibri"/>
-                <w:sz w:val="24"/>
-                <w:szCs w:val="24"/>
-              </w:rPr>
-              <m:t>T</m:t>
-            </m:r>
-            <m:r>
-              <w:rPr>
-                <w:rFonts w:ascii="Cambria Math" w:eastAsia="Calibri" w:hAnsi="Cambria Math" w:cs="Calibri"/>
-                <w:sz w:val="24"/>
-                <w:szCs w:val="24"/>
-              </w:rPr>
-              <m:t>i</m:t>
-            </m:r>
-          </m:e>
-        </m:d>
-      </m:oMath>
-      <w:r>
-        <w:rPr>
-          <w:rFonts w:ascii="Calibri" w:eastAsia="Calibri" w:hAnsi="Calibri" w:cs="Calibri"/>
-          <w:sz w:val="24"/>
-          <w:szCs w:val="24"/>
-        </w:rPr>
-        <w:t xml:space="preserve"> : Probabi</w:t>
-      </w:r>
-      <w:r>
-        <w:rPr>
-          <w:rFonts w:ascii="Calibri" w:eastAsia="Calibri" w:hAnsi="Calibri" w:cs="Calibri"/>
-          <w:sz w:val="24"/>
-          <w:szCs w:val="24"/>
-        </w:rPr>
-        <w:t xml:space="preserve">lity of system starting in tag </w:t>
-      </w:r>
-      <w:proofErr w:type="spellStart"/>
-      <w:r>
-        <w:rPr>
-          <w:rFonts w:ascii="Calibri" w:eastAsia="Calibri" w:hAnsi="Calibri" w:cs="Calibri"/>
-          <w:sz w:val="24"/>
-          <w:szCs w:val="24"/>
-        </w:rPr>
-        <w:t>T</w:t>
-      </w:r>
-      <w:r>
-        <w:rPr>
-          <w:rFonts w:ascii="Calibri" w:eastAsia="Calibri" w:hAnsi="Calibri" w:cs="Calibri"/>
-          <w:sz w:val="24"/>
-          <w:szCs w:val="24"/>
-        </w:rPr>
-        <w:t>i</w:t>
-      </w:r>
-      <w:proofErr w:type="spellEnd"/>
+          <w:b/>
+          <w:sz w:val="28"/>
+          <w:szCs w:val="28"/>
+        </w:rPr>
+      </w:pPr>
+      <w:r>
+        <w:rPr>
+          <w:rFonts w:ascii="Calibri" w:eastAsia="Calibri" w:hAnsi="Calibri" w:cs="Calibri"/>
+          <w:b/>
+          <w:sz w:val="28"/>
+          <w:szCs w:val="28"/>
+        </w:rPr>
+        <w:t>Architecture</w:t>
+      </w:r>
     </w:p>
     <w:p>
       <w:pPr>
         <w:pStyle w:val="ListParagraph"/>
-        <w:numPr>
-          <w:ilvl w:val="0"/>
-          <w:numId w:val="7"/>
-        </w:numPr>
-        <w:spacing w:before="3"/>
-        <w:ind w:right="1120"/>
-        <w:rPr>
-          <w:rFonts w:ascii="Calibri" w:eastAsia="Calibri" w:hAnsi="Calibri" w:cs="Calibri"/>
-          <w:sz w:val="24"/>
-          <w:szCs w:val="24"/>
-        </w:rPr>
-      </w:pPr>
-      <m:oMath>
-        <m:r>
-          <w:rPr>
-            <w:rFonts w:ascii="Cambria Math" w:eastAsia="Calibri" w:hAnsi="Cambria Math" w:cs="Calibri"/>
-            <w:sz w:val="24"/>
-            <w:szCs w:val="24"/>
-          </w:rPr>
-          <m:t>Ps</m:t>
-        </m:r>
-        <m:d>
-          <m:dPr>
-            <m:ctrlPr>
-              <w:rPr>
-                <w:rFonts w:ascii="Cambria Math" w:eastAsia="Calibri" w:hAnsi="Cambria Math" w:cs="Calibri"/>
-                <w:i/>
-                <w:sz w:val="24"/>
-                <w:szCs w:val="24"/>
-              </w:rPr>
-            </m:ctrlPr>
-          </m:dPr>
-          <m:e>
-            <m:r>
-              <w:rPr>
-                <w:rFonts w:ascii="Cambria Math" w:eastAsia="Calibri" w:hAnsi="Cambria Math" w:cs="Calibri"/>
-                <w:sz w:val="24"/>
-                <w:szCs w:val="24"/>
-              </w:rPr>
-              <m:t>Tj|Ti</m:t>
-            </m:r>
-          </m:e>
-        </m:d>
-      </m:oMath>
-      <w:r>
-        <w:rPr>
-          <w:rFonts w:ascii="Calibri" w:eastAsia="Calibri" w:hAnsi="Calibri" w:cs="Calibri"/>
-          <w:sz w:val="24"/>
-          <w:szCs w:val="24"/>
-        </w:rPr>
-        <w:t>: Probability of the system tr</w:t>
-      </w:r>
-      <w:r>
-        <w:rPr>
-          <w:rFonts w:ascii="Calibri" w:eastAsia="Calibri" w:hAnsi="Calibri" w:cs="Calibri"/>
-          <w:sz w:val="24"/>
-          <w:szCs w:val="24"/>
-        </w:rPr>
-        <w:t xml:space="preserve">ansitioning from tag </w:t>
-      </w:r>
-      <w:proofErr w:type="spellStart"/>
-      <w:r>
-        <w:rPr>
-          <w:rFonts w:ascii="Calibri" w:eastAsia="Calibri" w:hAnsi="Calibri" w:cs="Calibri"/>
-          <w:sz w:val="24"/>
-          <w:szCs w:val="24"/>
-        </w:rPr>
-        <w:t>Ti</w:t>
-      </w:r>
-      <w:proofErr w:type="spellEnd"/>
-      <w:r>
-        <w:rPr>
-          <w:rFonts w:ascii="Calibri" w:eastAsia="Calibri" w:hAnsi="Calibri" w:cs="Calibri"/>
-          <w:sz w:val="24"/>
-          <w:szCs w:val="24"/>
-        </w:rPr>
-        <w:t xml:space="preserve"> to </w:t>
-      </w:r>
-      <w:proofErr w:type="spellStart"/>
-      <w:r>
-        <w:rPr>
-          <w:rFonts w:ascii="Calibri" w:eastAsia="Calibri" w:hAnsi="Calibri" w:cs="Calibri"/>
-          <w:sz w:val="24"/>
-          <w:szCs w:val="24"/>
-        </w:rPr>
-        <w:t>T</w:t>
-      </w:r>
-      <w:r>
-        <w:rPr>
-          <w:rFonts w:ascii="Calibri" w:eastAsia="Calibri" w:hAnsi="Calibri" w:cs="Calibri"/>
-          <w:sz w:val="24"/>
-          <w:szCs w:val="24"/>
-        </w:rPr>
-        <w:t>j</w:t>
-      </w:r>
-      <w:proofErr w:type="spellEnd"/>
-      <w:r>
-        <w:rPr>
-          <w:rFonts w:ascii="Calibri" w:eastAsia="Calibri" w:hAnsi="Calibri" w:cs="Calibri"/>
-          <w:sz w:val="24"/>
-          <w:szCs w:val="24"/>
-        </w:rPr>
-        <w:t xml:space="preserve">. </w:t>
-      </w:r>
-    </w:p>
-    <w:p>
-      <w:pPr>
-        <w:pStyle w:val="ListParagraph"/>
-        <w:numPr>
-          <w:ilvl w:val="0"/>
-          <w:numId w:val="7"/>
-        </w:numPr>
-        <w:spacing w:before="3"/>
-        <w:ind w:right="1120"/>
-        <w:rPr>
-          <w:rFonts w:ascii="Calibri" w:eastAsia="Calibri" w:hAnsi="Calibri" w:cs="Calibri"/>
-          <w:sz w:val="24"/>
-          <w:szCs w:val="24"/>
-        </w:rPr>
-      </w:pPr>
-      <m:oMath>
-        <m:r>
-          <w:rPr>
-            <w:rFonts w:ascii="Cambria Math" w:eastAsia="Calibri" w:hAnsi="Cambria Math" w:cs="Calibri"/>
-            <w:sz w:val="24"/>
-            <w:szCs w:val="24"/>
-          </w:rPr>
-          <m:t>Pe(</m:t>
-        </m:r>
-        <m:r>
-          <w:rPr>
-            <w:rFonts w:ascii="Cambria Math" w:eastAsia="Calibri" w:hAnsi="Cambria Math" w:cs="Calibri"/>
-            <w:sz w:val="24"/>
-            <w:szCs w:val="24"/>
-          </w:rPr>
-          <m:t>W</m:t>
-        </m:r>
-        <m:r>
-          <w:rPr>
-            <w:rFonts w:ascii="Cambria Math" w:eastAsia="Calibri" w:hAnsi="Cambria Math" w:cs="Calibri"/>
-            <w:sz w:val="24"/>
-            <w:szCs w:val="24"/>
-          </w:rPr>
-          <m:t>j|</m:t>
-        </m:r>
-        <m:r>
-          <w:rPr>
-            <w:rFonts w:ascii="Cambria Math" w:eastAsia="Calibri" w:hAnsi="Cambria Math" w:cs="Calibri"/>
-            <w:sz w:val="24"/>
-            <w:szCs w:val="24"/>
-          </w:rPr>
-          <m:t>T</m:t>
-        </m:r>
-        <m:r>
-          <w:rPr>
-            <w:rFonts w:ascii="Cambria Math" w:eastAsia="Calibri" w:hAnsi="Cambria Math" w:cs="Calibri"/>
-            <w:sz w:val="24"/>
-            <w:szCs w:val="24"/>
-          </w:rPr>
-          <m:t>i)</m:t>
-        </m:r>
-      </m:oMath>
-      <w:r>
-        <w:rPr>
-          <w:rFonts w:ascii="Calibri" w:eastAsia="Calibri" w:hAnsi="Calibri" w:cs="Calibri"/>
-          <w:sz w:val="24"/>
-          <w:szCs w:val="24"/>
-        </w:rPr>
-        <w:t xml:space="preserve"> : Probability of the system </w:t>
-      </w:r>
-      <w:r>
-        <w:rPr>
-          <w:rFonts w:ascii="Calibri" w:eastAsia="Calibri" w:hAnsi="Calibri" w:cs="Calibri"/>
-          <w:sz w:val="24"/>
-          <w:szCs w:val="24"/>
-        </w:rPr>
-        <w:t xml:space="preserve">emitting output </w:t>
-      </w:r>
-      <w:proofErr w:type="spellStart"/>
-      <w:r>
-        <w:rPr>
-          <w:rFonts w:ascii="Calibri" w:eastAsia="Calibri" w:hAnsi="Calibri" w:cs="Calibri"/>
-          <w:sz w:val="24"/>
-          <w:szCs w:val="24"/>
-        </w:rPr>
-        <w:t>Wj</w:t>
-      </w:r>
-      <w:proofErr w:type="spellEnd"/>
-      <w:r>
-        <w:rPr>
-          <w:rFonts w:ascii="Calibri" w:eastAsia="Calibri" w:hAnsi="Calibri" w:cs="Calibri"/>
-          <w:sz w:val="24"/>
-          <w:szCs w:val="24"/>
-        </w:rPr>
-        <w:t xml:space="preserve"> in tag </w:t>
-      </w:r>
-      <w:proofErr w:type="spellStart"/>
-      <w:r>
-        <w:rPr>
-          <w:rFonts w:ascii="Calibri" w:eastAsia="Calibri" w:hAnsi="Calibri" w:cs="Calibri"/>
-          <w:sz w:val="24"/>
-          <w:szCs w:val="24"/>
-        </w:rPr>
-        <w:t>T</w:t>
-      </w:r>
-      <w:r>
-        <w:rPr>
-          <w:rFonts w:ascii="Calibri" w:eastAsia="Calibri" w:hAnsi="Calibri" w:cs="Calibri"/>
-          <w:sz w:val="24"/>
-          <w:szCs w:val="24"/>
-        </w:rPr>
-        <w:t>i</w:t>
-      </w:r>
-      <w:proofErr w:type="spellEnd"/>
-      <w:r>
-        <w:rPr>
-          <w:rFonts w:ascii="Calibri" w:eastAsia="Calibri" w:hAnsi="Calibri" w:cs="Calibri"/>
-          <w:sz w:val="24"/>
-          <w:szCs w:val="24"/>
-        </w:rPr>
-        <w:t xml:space="preserve">. </w:t>
-      </w:r>
-    </w:p>
-    <w:p>
-      <w:pPr>
-        <w:spacing w:before="3"/>
-        <w:ind w:left="720" w:right="1120"/>
-        <w:rPr>
-          <w:rFonts w:ascii="Calibri" w:eastAsia="Calibri" w:hAnsi="Calibri" w:cs="Calibri"/>
-          <w:sz w:val="24"/>
-          <w:szCs w:val="24"/>
-        </w:rPr>
-      </w:pPr>
-      <w:r>
-        <w:rPr>
-          <w:rFonts w:ascii="Calibri" w:eastAsia="Calibri" w:hAnsi="Calibri" w:cs="Calibri"/>
-          <w:sz w:val="24"/>
-          <w:szCs w:val="24"/>
-        </w:rPr>
-        <w:t xml:space="preserve">Given a sequence of words, our Part of Speech tagger is interested in finding the most likely sequence of tags that generates that sequence of words. In order to accomplish this, our Part of Speech Tagger makes two simplifying assumptions: </w:t>
-      </w:r>
-    </w:p>
-    <w:p>
-      <w:pPr>
-        <w:pStyle w:val="ListParagraph"/>
-        <w:numPr>
-          <w:ilvl w:val="0"/>
-          <w:numId w:val="8"/>
-        </w:numPr>
-        <w:spacing w:before="3"/>
-        <w:ind w:right="1120"/>
-        <w:rPr>
-          <w:rFonts w:ascii="Calibri" w:eastAsia="Calibri" w:hAnsi="Calibri" w:cs="Calibri"/>
-          <w:sz w:val="24"/>
-          <w:szCs w:val="24"/>
-        </w:rPr>
-      </w:pPr>
-      <w:r>
-        <w:rPr>
-          <w:rFonts w:ascii="Calibri" w:eastAsia="Calibri" w:hAnsi="Calibri" w:cs="Calibri"/>
-          <w:sz w:val="24"/>
-          <w:szCs w:val="24"/>
-        </w:rPr>
-        <w:t>The probability of a words depends only on its tag. It is independent of other words and other tags,</w:t>
-      </w:r>
-    </w:p>
-    <w:p>
-      <w:pPr>
-        <w:pStyle w:val="ListParagraph"/>
-        <w:numPr>
-          <w:ilvl w:val="0"/>
-          <w:numId w:val="8"/>
-        </w:numPr>
-        <w:spacing w:before="3"/>
-        <w:ind w:right="1120"/>
-        <w:rPr>
-          <w:rFonts w:ascii="Calibri" w:eastAsia="Calibri" w:hAnsi="Calibri" w:cs="Calibri"/>
-          <w:sz w:val="24"/>
-          <w:szCs w:val="24"/>
-        </w:rPr>
-      </w:pPr>
-      <w:r>
-        <w:rPr>
-          <w:rFonts w:ascii="Calibri" w:eastAsia="Calibri" w:hAnsi="Calibri" w:cs="Calibri"/>
-          <w:sz w:val="24"/>
-          <w:szCs w:val="24"/>
-        </w:rPr>
-        <w:t xml:space="preserve">The probability of a tag depends only on its previous tags. It is independent of next tags and tags before previous tag. </w:t>
-      </w:r>
-    </w:p>
-    <w:p>
-      <w:pPr>
-        <w:spacing w:before="3"/>
-        <w:ind w:right="1120"/>
-        <w:rPr>
-          <w:rFonts w:ascii="Calibri" w:eastAsia="Calibri" w:hAnsi="Calibri" w:cs="Calibri"/>
-          <w:sz w:val="24"/>
-          <w:szCs w:val="24"/>
-        </w:rPr>
-      </w:pPr>
-      <w:proofErr w:type="gramStart"/>
-      <w:r>
-        <w:rPr>
-          <w:rFonts w:ascii="Calibri" w:eastAsia="Calibri" w:hAnsi="Calibri" w:cs="Calibri"/>
-          <w:sz w:val="24"/>
-          <w:szCs w:val="24"/>
-        </w:rPr>
-        <w:lastRenderedPageBreak/>
-        <w:t>Thus ,</w:t>
-      </w:r>
-      <w:proofErr w:type="gramEnd"/>
-      <w:r>
-        <w:rPr>
-          <w:rFonts w:ascii="Calibri" w:eastAsia="Calibri" w:hAnsi="Calibri" w:cs="Calibri"/>
-          <w:sz w:val="24"/>
-          <w:szCs w:val="24"/>
-        </w:rPr>
-        <w:t xml:space="preserve"> given a sequence of n words W1W2…</w:t>
-      </w:r>
-      <w:proofErr w:type="spellStart"/>
-      <w:r>
-        <w:rPr>
-          <w:rFonts w:ascii="Calibri" w:eastAsia="Calibri" w:hAnsi="Calibri" w:cs="Calibri"/>
-          <w:sz w:val="24"/>
-          <w:szCs w:val="24"/>
-        </w:rPr>
-        <w:t>Wn</w:t>
-      </w:r>
-      <w:proofErr w:type="spellEnd"/>
-      <w:r>
-        <w:rPr>
-          <w:rFonts w:ascii="Calibri" w:eastAsia="Calibri" w:hAnsi="Calibri" w:cs="Calibri"/>
-          <w:sz w:val="24"/>
-          <w:szCs w:val="24"/>
-        </w:rPr>
-        <w:t xml:space="preserve"> , the most likely sequence of tags T1T2…</w:t>
-      </w:r>
-      <w:proofErr w:type="spellStart"/>
-      <w:r>
-        <w:rPr>
-          <w:rFonts w:ascii="Calibri" w:eastAsia="Calibri" w:hAnsi="Calibri" w:cs="Calibri"/>
-          <w:sz w:val="24"/>
-          <w:szCs w:val="24"/>
-        </w:rPr>
-        <w:t>Tn</w:t>
-      </w:r>
-      <w:proofErr w:type="spellEnd"/>
-      <w:r>
-        <w:rPr>
-          <w:rFonts w:ascii="Calibri" w:eastAsia="Calibri" w:hAnsi="Calibri" w:cs="Calibri"/>
-          <w:sz w:val="24"/>
-          <w:szCs w:val="24"/>
-        </w:rPr>
-        <w:t xml:space="preserve"> is </w:t>
-      </w:r>
-      <w:r>
-        <w:rPr>
-          <w:rFonts w:ascii="Calibri" w:eastAsia="Calibri" w:hAnsi="Calibri" w:cs="Calibri"/>
-          <w:sz w:val="24"/>
-          <w:szCs w:val="24"/>
-        </w:rPr>
-        <w:t xml:space="preserve"> </w:t>
-      </w:r>
-    </w:p>
-    <w:p>
-      <w:pPr>
-        <w:spacing w:before="3"/>
-        <w:ind w:right="1120"/>
-        <w:rPr>
-          <w:rFonts w:ascii="Calibri" w:eastAsia="Calibri" w:hAnsi="Calibri" w:cs="Calibri"/>
-          <w:sz w:val="24"/>
-          <w:szCs w:val="24"/>
-        </w:rPr>
-      </w:pPr>
-      <w:r>
-        <w:rPr>
-          <w:rFonts w:ascii="Calibri" w:eastAsia="Calibri" w:hAnsi="Calibri" w:cs="Calibri"/>
-          <w:sz w:val="24"/>
-          <w:szCs w:val="24"/>
-        </w:rPr>
-        <w:tab/>
-      </w:r>
-      <w:r>
-        <w:rPr>
-          <w:rFonts w:ascii="Calibri" w:eastAsia="Calibri" w:hAnsi="Calibri" w:cs="Calibri"/>
-          <w:sz w:val="24"/>
-          <w:szCs w:val="24"/>
-        </w:rPr>
-        <w:tab/>
-      </w:r>
-      <w:r>
-        <w:rPr>
-          <w:rFonts w:ascii="Calibri" w:eastAsia="Calibri" w:hAnsi="Calibri" w:cs="Calibri"/>
-          <w:sz w:val="24"/>
-          <w:szCs w:val="24"/>
-        </w:rPr>
-        <w:tab/>
-      </w:r>
-      <w:r>
-        <w:rPr>
-          <w:rFonts w:ascii="Calibri" w:eastAsia="Calibri" w:hAnsi="Calibri" w:cs="Calibri"/>
+        <w:spacing w:before="3"/>
+        <w:ind w:left="780" w:right="1120"/>
+        <w:rPr>
+          <w:rFonts w:ascii="Calibri" w:eastAsia="Calibri" w:hAnsi="Calibri" w:cs="Calibri"/>
+          <w:b/>
+          <w:sz w:val="28"/>
+          <w:szCs w:val="28"/>
+        </w:rPr>
+      </w:pPr>
+      <w:r>
+        <w:rPr>
+          <w:rFonts w:ascii="Calibri" w:eastAsia="Calibri" w:hAnsi="Calibri" w:cs="Calibri"/>
+          <w:b/>
           <w:noProof/>
-          <w:sz w:val="24"/>
-          <w:szCs w:val="24"/>
+          <w:sz w:val="28"/>
+          <w:szCs w:val="28"/>
         </w:rPr>
         <w:drawing>
-          <wp:inline distT="0" distB="0" distL="0" distR="0" wp14:anchorId="18F99C18" wp14:editId="1E00DDC9">
-            <wp:extent cx="5943600" cy="3596640"/>
-            <wp:effectExtent l="0" t="0" r="0" b="10160"/>
-            <wp:docPr id="17" name="Picture 17"/>
+          <wp:inline distT="0" distB="0" distL="0" distR="0" wp14:anchorId="7ED1BBE4" wp14:editId="5730EAC1">
+            <wp:extent cx="2272618" cy="2517140"/>
+            <wp:effectExtent l="0" t="0" r="0" b="0"/>
+            <wp:docPr id="13" name="Picture 13"/>
             <wp:cNvGraphicFramePr>
               <a:graphicFrameLocks xmlns:a="http://schemas.openxmlformats.org/drawingml/2006/main" noChangeAspect="1"/>
             </wp:cNvGraphicFramePr>
@@ -4220,11 +4033,11 @@
               <a:graphicData uri="http://schemas.openxmlformats.org/drawingml/2006/picture">
                 <pic:pic xmlns:pic="http://schemas.openxmlformats.org/drawingml/2006/picture">
                   <pic:nvPicPr>
-                    <pic:cNvPr id="17" name="Screen Shot 2015-12-01 at 4.23.43 PM.png"/>
+                    <pic:cNvPr id="13" name="Screen Shot 2015-12-01 at 3.40.20 AM.png"/>
                     <pic:cNvPicPr/>
                   </pic:nvPicPr>
                   <pic:blipFill>
-                    <a:blip r:embed="rId8">
+                    <a:blip r:embed="rId8" cstate="print">
                       <a:extLst>
                         <a:ext uri="{28A0092B-C50C-407E-A947-70E740481C1C}">
                           <a14:useLocalDpi xmlns:a14="http://schemas.microsoft.com/office/drawing/2010/main" val="0"/>
@@ -4238,7 +4051,7 @@
                   <pic:spPr>
                     <a:xfrm>
                       <a:off x="0" y="0"/>
-                      <a:ext cx="5943600" cy="3596640"/>
+                      <a:ext cx="2275597" cy="2520439"/>
                     </a:xfrm>
                     <a:prstGeom prst="rect">
                       <a:avLst/>
@@ -4261,179 +4074,33 @@
           <w:szCs w:val="24"/>
         </w:rPr>
       </w:pPr>
-    </w:p>
-    <w:p>
-      <w:pPr>
-        <w:spacing w:before="3"/>
-        <w:ind w:right="1120"/>
-        <w:rPr>
-          <w:rFonts w:ascii="Calibri" w:eastAsia="Calibri" w:hAnsi="Calibri" w:cs="Calibri"/>
-          <w:sz w:val="24"/>
-          <w:szCs w:val="24"/>
-        </w:rPr>
-      </w:pPr>
-    </w:p>
-    <w:p>
-      <w:pPr>
-        <w:pStyle w:val="ListParagraph"/>
-        <w:numPr>
-          <w:ilvl w:val="1"/>
-          <w:numId w:val="1"/>
-        </w:numPr>
-        <w:spacing w:before="3"/>
-        <w:ind w:right="1120"/>
-        <w:rPr>
-          <w:rFonts w:ascii="Calibri" w:eastAsia="Calibri" w:hAnsi="Calibri" w:cs="Calibri"/>
-          <w:b/>
-          <w:sz w:val="28"/>
-          <w:szCs w:val="28"/>
-        </w:rPr>
-      </w:pPr>
-      <w:r>
-        <w:rPr>
-          <w:rFonts w:ascii="Calibri" w:eastAsia="Calibri" w:hAnsi="Calibri" w:cs="Calibri"/>
-          <w:b/>
-          <w:sz w:val="28"/>
-          <w:szCs w:val="28"/>
-        </w:rPr>
-        <w:t>Architecture</w:t>
-      </w:r>
-    </w:p>
-    <w:p>
-      <w:pPr>
-        <w:pStyle w:val="ListParagraph"/>
-        <w:spacing w:before="3"/>
-        <w:ind w:left="780" w:right="1120"/>
-        <w:rPr>
-          <w:rFonts w:ascii="Calibri" w:eastAsia="Calibri" w:hAnsi="Calibri" w:cs="Calibri"/>
-          <w:b/>
-          <w:sz w:val="28"/>
-          <w:szCs w:val="28"/>
-        </w:rPr>
-      </w:pPr>
-      <w:r>
-        <w:rPr>
-          <w:rFonts w:ascii="Calibri" w:eastAsia="Calibri" w:hAnsi="Calibri" w:cs="Calibri"/>
-          <w:b/>
-          <w:sz w:val="28"/>
-          <w:szCs w:val="28"/>
+      <w:r>
+        <w:rPr>
+          <w:rFonts w:ascii="Calibri" w:eastAsia="Calibri" w:hAnsi="Calibri" w:cs="Calibri"/>
+          <w:sz w:val="24"/>
+          <w:szCs w:val="24"/>
+        </w:rPr>
+        <w:t>The diagram below shows the general architecture of an instantiated HMM. Each oval shape represents a random variable that can adopt any of a number of values. The random variable x(t) is the hidden state at time t (with the model from the above diagram, x(t) ∈ { x1, x2, x3 }). The random variable y(t) is the observation at time t (with y(t) ∈ { y1, y2, y3, y4 }). The arrows in the diagram (often called a trellis diagram) denote conditional dependencies.</w:t>
+      </w:r>
+    </w:p>
+    <w:p>
+      <w:pPr>
+        <w:spacing w:before="3"/>
+        <w:ind w:right="1120"/>
+        <w:rPr>
+          <w:rFonts w:ascii="Calibri" w:eastAsia="Calibri" w:hAnsi="Calibri" w:cs="Calibri"/>
+          <w:sz w:val="24"/>
+          <w:szCs w:val="24"/>
+        </w:rPr>
+      </w:pPr>
+      <w:r>
+        <w:rPr>
+          <w:rFonts w:ascii="Calibri" w:eastAsia="Calibri" w:hAnsi="Calibri" w:cs="Calibri"/>
+          <w:noProof/>
+          <w:sz w:val="24"/>
+          <w:szCs w:val="24"/>
         </w:rPr>
         <w:lastRenderedPageBreak/>
-        <w:drawing>
-          <wp:inline distT="0" distB="0" distL="0" distR="0" wp14:anchorId="7ED1BBE4" wp14:editId="445A9AB8">
-            <wp:extent cx="3328035" cy="3686115"/>
-            <wp:effectExtent l="0" t="0" r="0" b="0"/>
-            <wp:docPr id="13" name="Picture 13"/>
-            <wp:cNvGraphicFramePr>
-              <a:graphicFrameLocks xmlns:a="http://schemas.openxmlformats.org/drawingml/2006/main" noChangeAspect="1"/>
-            </wp:cNvGraphicFramePr>
-            <a:graphic xmlns:a="http://schemas.openxmlformats.org/drawingml/2006/main">
-              <a:graphicData uri="http://schemas.openxmlformats.org/drawingml/2006/picture">
-                <pic:pic xmlns:pic="http://schemas.openxmlformats.org/drawingml/2006/picture">
-                  <pic:nvPicPr>
-                    <pic:cNvPr id="13" name="Screen Shot 2015-12-01 at 3.40.20 AM.png"/>
-                    <pic:cNvPicPr/>
-                  </pic:nvPicPr>
-                  <pic:blipFill>
-                    <a:blip r:embed="rId9">
-                      <a:extLst>
-                        <a:ext uri="{28A0092B-C50C-407E-A947-70E740481C1C}">
-                          <a14:useLocalDpi xmlns:a14="http://schemas.microsoft.com/office/drawing/2010/main" val="0"/>
-                        </a:ext>
-                      </a:extLst>
-                    </a:blip>
-                    <a:stretch>
-                      <a:fillRect/>
-                    </a:stretch>
-                  </pic:blipFill>
-                  <pic:spPr>
-                    <a:xfrm>
-                      <a:off x="0" y="0"/>
-                      <a:ext cx="3329128" cy="3687325"/>
-                    </a:xfrm>
-                    <a:prstGeom prst="rect">
-                      <a:avLst/>
-                    </a:prstGeom>
-                  </pic:spPr>
-                </pic:pic>
-              </a:graphicData>
-            </a:graphic>
-          </wp:inline>
-        </w:drawing>
-      </w:r>
-    </w:p>
-    <w:p>
-      <w:pPr>
-        <w:spacing w:before="3"/>
-        <w:ind w:right="1120"/>
-        <w:rPr>
-          <w:rFonts w:ascii="Calibri" w:eastAsia="Calibri" w:hAnsi="Calibri" w:cs="Calibri"/>
-          <w:sz w:val="24"/>
-          <w:szCs w:val="24"/>
-        </w:rPr>
-      </w:pPr>
-      <w:r>
-        <w:rPr>
-          <w:rFonts w:ascii="Calibri" w:eastAsia="Calibri" w:hAnsi="Calibri" w:cs="Calibri"/>
-          <w:sz w:val="24"/>
-          <w:szCs w:val="24"/>
-        </w:rPr>
-        <w:t xml:space="preserve">The diagram below shows the general architecture of an instantiated HMM. Each oval shape represents a random variable that can adopt any of a number of values. The random variable x(t) is the hidden state at time t (with the model from the above diagram, x(t) ∈ </w:t>
-      </w:r>
-      <w:proofErr w:type="gramStart"/>
-      <w:r>
-        <w:rPr>
-          <w:rFonts w:ascii="Calibri" w:eastAsia="Calibri" w:hAnsi="Calibri" w:cs="Calibri"/>
-          <w:sz w:val="24"/>
-          <w:szCs w:val="24"/>
-        </w:rPr>
-        <w:t>{ x</w:t>
-      </w:r>
-      <w:proofErr w:type="gramEnd"/>
-      <w:r>
-        <w:rPr>
-          <w:rFonts w:ascii="Calibri" w:eastAsia="Calibri" w:hAnsi="Calibri" w:cs="Calibri"/>
-          <w:sz w:val="24"/>
-          <w:szCs w:val="24"/>
-        </w:rPr>
-        <w:t xml:space="preserve">1, x2, x3 }). The random variable y(t) is the observation at time t (with y(t) ∈ </w:t>
-      </w:r>
-      <w:proofErr w:type="gramStart"/>
-      <w:r>
-        <w:rPr>
-          <w:rFonts w:ascii="Calibri" w:eastAsia="Calibri" w:hAnsi="Calibri" w:cs="Calibri"/>
-          <w:sz w:val="24"/>
-          <w:szCs w:val="24"/>
-        </w:rPr>
-        <w:t>{ y</w:t>
-      </w:r>
-      <w:proofErr w:type="gramEnd"/>
-      <w:r>
-        <w:rPr>
-          <w:rFonts w:ascii="Calibri" w:eastAsia="Calibri" w:hAnsi="Calibri" w:cs="Calibri"/>
-          <w:sz w:val="24"/>
-          <w:szCs w:val="24"/>
-        </w:rPr>
-        <w:t>1, y2, y3, y4 }). The arrows in the diagram (often called a trellis diagram) denote conditional dependencies.</w:t>
-      </w:r>
-    </w:p>
-    <w:p>
-      <w:pPr>
-        <w:spacing w:before="3"/>
-        <w:ind w:right="1120"/>
-        <w:rPr>
-          <w:rFonts w:ascii="Calibri" w:eastAsia="Calibri" w:hAnsi="Calibri" w:cs="Calibri"/>
-          <w:sz w:val="24"/>
-          <w:szCs w:val="24"/>
-        </w:rPr>
-      </w:pPr>
-      <w:r>
-        <w:rPr>
-          <w:rFonts w:ascii="Calibri" w:eastAsia="Calibri" w:hAnsi="Calibri" w:cs="Calibri"/>
-          <w:noProof/>
-          <w:sz w:val="24"/>
-          <w:szCs w:val="24"/>
-        </w:rPr>
         <w:drawing>
           <wp:inline distT="0" distB="0" distL="0" distR="0" wp14:anchorId="56AADCE1" wp14:editId="325303BE">
             <wp:extent cx="5943600" cy="1527175"/>
@@ -4450,7 +4117,7 @@
                     <pic:cNvPicPr/>
                   </pic:nvPicPr>
                   <pic:blipFill>
-                    <a:blip r:embed="rId10">
+                    <a:blip r:embed="rId9">
                       <a:extLst>
                         <a:ext uri="{28A0092B-C50C-407E-A947-70E740481C1C}">
                           <a14:useLocalDpi xmlns:a14="http://schemas.microsoft.com/office/drawing/2010/main" val="0"/>
@@ -4504,34 +4171,7 @@
           <w:sz w:val="24"/>
           <w:szCs w:val="24"/>
         </w:rPr>
-        <w:t xml:space="preserve">From the diagram, it is clear that the conditional probability distribution of the hidden variable x(t) at time t, given the values of the hidden variable x at all times, depends only on the value of the hidden variable </w:t>
-      </w:r>
-      <w:proofErr w:type="gramStart"/>
-      <w:r>
-        <w:rPr>
-          <w:rFonts w:ascii="Calibri" w:eastAsia="Calibri" w:hAnsi="Calibri" w:cs="Calibri"/>
-          <w:sz w:val="24"/>
-          <w:szCs w:val="24"/>
-        </w:rPr>
-        <w:t>x(</w:t>
-      </w:r>
-      <w:proofErr w:type="gramEnd"/>
-      <w:r>
-        <w:rPr>
-          <w:rFonts w:ascii="Calibri" w:eastAsia="Calibri" w:hAnsi="Calibri" w:cs="Calibri"/>
-          <w:sz w:val="24"/>
-          <w:szCs w:val="24"/>
-        </w:rPr>
-        <w:t xml:space="preserve">t − 1); the values at time t − 2 and before have no influence. This is called the Markov property. Similarly, the </w:t>
-      </w:r>
-      <w:r>
-        <w:rPr>
-          <w:rFonts w:ascii="Calibri" w:eastAsia="Calibri" w:hAnsi="Calibri" w:cs="Calibri"/>
-          <w:sz w:val="24"/>
-          <w:szCs w:val="24"/>
-        </w:rPr>
-        <w:lastRenderedPageBreak/>
-        <w:t>value of the observed variable y(t) only depends on the value of the hidden variable x(t) (both at time t).</w:t>
+        <w:t>From the diagram, it is clear that the conditional probability distribution of the hidden variable x(t) at time t, given the values of the hidden variable x at all times, depends only on the value of the hidden variable x(t − 1); the values at time t − 2 and before have no influence. This is called the Markov property. Similarly, the value of the observed variable y(t) only depends on the value of the hidden variable x(t) (both at time t).</w:t>
       </w:r>
     </w:p>
     <w:p>
@@ -4585,25 +4225,7 @@
           <w:sz w:val="24"/>
           <w:szCs w:val="24"/>
         </w:rPr>
-        <w:t xml:space="preserve">Consider two friends, Alice and Bob, who live far apart from each other and who talk together daily over the telephone about what they did that day. Bob is only interested in three activities: walking in the park, shopping, and cleaning his apartment. The choice of what to do is determined exclusively by the weather on a given day. Alice has no definite information about the weather where Bob lives, but she knows general trends. Based on what Bob tells her he did each </w:t>
-      </w:r>
-      <w:proofErr w:type="gramStart"/>
-      <w:r>
-        <w:rPr>
-          <w:rFonts w:ascii="Calibri" w:eastAsia="Calibri" w:hAnsi="Calibri" w:cs="Calibri"/>
-          <w:sz w:val="24"/>
-          <w:szCs w:val="24"/>
-        </w:rPr>
-        <w:t>day,</w:t>
-      </w:r>
-      <w:proofErr w:type="gramEnd"/>
-      <w:r>
-        <w:rPr>
-          <w:rFonts w:ascii="Calibri" w:eastAsia="Calibri" w:hAnsi="Calibri" w:cs="Calibri"/>
-          <w:sz w:val="24"/>
-          <w:szCs w:val="24"/>
-        </w:rPr>
-        <w:t xml:space="preserve"> Alice tries to guess what the weather must have been like.</w:t>
+        <w:t>Consider two friends, Alice and Bob, who live far apart from each other and who talk together daily over the telephone about what they did that day. Bob is only interested in three activities: walking in the park, shopping, and cleaning his apartment. The choice of what to do is determined exclusively by the weather on a given day. Alice has no definite information about the weather where Bob lives, but she knows general trends. Based on what Bob tells her he did each day, Alice tries to guess what the weather must have been like.</w:t>
       </w:r>
     </w:p>
     <w:p>
@@ -4704,6 +4326,7 @@
           <w:sz w:val="28"/>
           <w:szCs w:val="28"/>
         </w:rPr>
+        <w:lastRenderedPageBreak/>
         <w:drawing>
           <wp:inline distT="0" distB="0" distL="0" distR="0" wp14:anchorId="3F0D6111" wp14:editId="168F31A6">
             <wp:extent cx="5943600" cy="3092450"/>
@@ -4720,7 +4343,7 @@
                     <pic:cNvPicPr/>
                   </pic:nvPicPr>
                   <pic:blipFill>
-                    <a:blip r:embed="rId11">
+                    <a:blip r:embed="rId10">
                       <a:extLst>
                         <a:ext uri="{28A0092B-C50C-407E-A947-70E740481C1C}">
                           <a14:useLocalDpi xmlns:a14="http://schemas.microsoft.com/office/drawing/2010/main" val="0"/>
@@ -4794,7 +4417,7 @@
                     <pic:cNvPicPr/>
                   </pic:nvPicPr>
                   <pic:blipFill>
-                    <a:blip r:embed="rId12">
+                    <a:blip r:embed="rId11">
                       <a:extLst>
                         <a:ext uri="{28A0092B-C50C-407E-A947-70E740481C1C}">
                           <a14:useLocalDpi xmlns:a14="http://schemas.microsoft.com/office/drawing/2010/main" val="0"/>
@@ -4849,61 +4472,16 @@
           <w:sz w:val="24"/>
           <w:szCs w:val="24"/>
         </w:rPr>
-        <w:t xml:space="preserve">In this piece of code, </w:t>
-      </w:r>
-      <w:proofErr w:type="spellStart"/>
-      <w:r>
-        <w:rPr>
-          <w:rFonts w:ascii="Calibri" w:eastAsia="Calibri" w:hAnsi="Calibri" w:cs="Calibri"/>
-          <w:sz w:val="24"/>
-          <w:szCs w:val="24"/>
-        </w:rPr>
-        <w:t>start_probability</w:t>
-      </w:r>
-      <w:proofErr w:type="spellEnd"/>
-      <w:r>
-        <w:rPr>
-          <w:rFonts w:ascii="Calibri" w:eastAsia="Calibri" w:hAnsi="Calibri" w:cs="Calibri"/>
-          <w:sz w:val="24"/>
-          <w:szCs w:val="24"/>
-        </w:rPr>
-        <w:t xml:space="preserve"> represents Alice's belief about which state the HMM is in when Bob first calls her (all she knows is that it tends to be rainy on average). The particular probability distribution used here is not the equilibrium one, which is (given the transition probabilities) approximately {'Rainy': 0.57, 'Sunny': 0.43}. The </w:t>
-      </w:r>
-      <w:proofErr w:type="spellStart"/>
-      <w:r>
-        <w:rPr>
-          <w:rFonts w:ascii="Calibri" w:eastAsia="Calibri" w:hAnsi="Calibri" w:cs="Calibri"/>
-          <w:sz w:val="24"/>
-          <w:szCs w:val="24"/>
-        </w:rPr>
-        <w:t>transition_probability</w:t>
-      </w:r>
-      <w:proofErr w:type="spellEnd"/>
-      <w:r>
-        <w:rPr>
-          <w:rFonts w:ascii="Calibri" w:eastAsia="Calibri" w:hAnsi="Calibri" w:cs="Calibri"/>
-          <w:sz w:val="24"/>
-          <w:szCs w:val="24"/>
-        </w:rPr>
-        <w:t xml:space="preserve"> represents the change of the weather in the underlying Markov chain. In this example, there is only a 30% chance that tomorrow will be sunny if today is rainy. The </w:t>
-      </w:r>
-      <w:proofErr w:type="spellStart"/>
-      <w:r>
-        <w:rPr>
-          <w:rFonts w:ascii="Calibri" w:eastAsia="Calibri" w:hAnsi="Calibri" w:cs="Calibri"/>
-          <w:sz w:val="24"/>
-          <w:szCs w:val="24"/>
-        </w:rPr>
-        <w:t>emission_probability</w:t>
-      </w:r>
-      <w:proofErr w:type="spellEnd"/>
-      <w:r>
-        <w:rPr>
-          <w:rFonts w:ascii="Calibri" w:eastAsia="Calibri" w:hAnsi="Calibri" w:cs="Calibri"/>
-          <w:sz w:val="24"/>
-          <w:szCs w:val="24"/>
-        </w:rPr>
-        <w:t xml:space="preserve"> represents how likely Bob is to perform a certain activity on each day. If it is rainy, there is a 50% chance that he is cleaning his apartment; if it is sunny, there is a 60% chance that he is outside for a walk.</w:t>
+        <w:t xml:space="preserve">In this piece of code, start_probability represents Alice's belief about which state the HMM is in when Bob first calls her (all she knows is that it tends to be rainy on average). The particular probability distribution used here is not the equilibrium one, which is (given the transition probabilities) approximately {'Rainy': 0.57, 'Sunny': 0.43}. The transition_probability represents the change of the weather in the underlying Markov chain. In this example, there is only a 30% chance that </w:t>
+      </w:r>
+      <w:r>
+        <w:rPr>
+          <w:rFonts w:ascii="Calibri" w:eastAsia="Calibri" w:hAnsi="Calibri" w:cs="Calibri"/>
+          <w:sz w:val="24"/>
+          <w:szCs w:val="24"/>
+        </w:rPr>
+        <w:lastRenderedPageBreak/>
+        <w:t>tomorrow will be sunny if today is rainy. The emission_probability represents how likely Bob is to perform a certain activity on each day. If it is rainy, there is a 50% chance that he is cleaning his apartment; if it is sunny, there is a 60% chance that he is outside for a walk.</w:t>
       </w:r>
     </w:p>
     <w:p>
@@ -4983,7 +4561,6 @@
           <w:szCs w:val="28"/>
         </w:rPr>
       </w:pPr>
-      <w:proofErr w:type="spellStart"/>
       <w:r>
         <w:rPr>
           <w:rFonts w:ascii="Calibri" w:eastAsia="Calibri" w:hAnsi="Calibri" w:cs="Calibri"/>
@@ -4993,7 +4570,6 @@
         </w:rPr>
         <w:t>asdasd</w:t>
       </w:r>
-      <w:proofErr w:type="spellEnd"/>
     </w:p>
     <w:p>
       <w:pPr>
@@ -5213,61 +4789,7 @@
           <w:sz w:val="24"/>
           <w:szCs w:val="24"/>
         </w:rPr>
-        <w:t>bank with tags t</w:t>
-      </w:r>
-      <w:proofErr w:type="gramStart"/>
-      <w:r>
-        <w:rPr>
-          <w:rFonts w:ascii="Calibri" w:eastAsia="Calibri" w:hAnsi="Calibri" w:cs="Calibri"/>
-          <w:sz w:val="24"/>
-          <w:szCs w:val="24"/>
-        </w:rPr>
-        <w:t>1,t</w:t>
-      </w:r>
-      <w:proofErr w:type="gramEnd"/>
-      <w:r>
-        <w:rPr>
-          <w:rFonts w:ascii="Calibri" w:eastAsia="Calibri" w:hAnsi="Calibri" w:cs="Calibri"/>
-          <w:sz w:val="24"/>
-          <w:szCs w:val="24"/>
-        </w:rPr>
-        <w:t>2,…,</w:t>
-      </w:r>
-      <w:proofErr w:type="spellStart"/>
-      <w:r>
-        <w:rPr>
-          <w:rFonts w:ascii="Calibri" w:eastAsia="Calibri" w:hAnsi="Calibri" w:cs="Calibri"/>
-          <w:sz w:val="24"/>
-          <w:szCs w:val="24"/>
-        </w:rPr>
-        <w:t>tk</w:t>
-      </w:r>
-      <w:proofErr w:type="spellEnd"/>
-      <w:r>
-        <w:rPr>
-          <w:rFonts w:ascii="Calibri" w:eastAsia="Calibri" w:hAnsi="Calibri" w:cs="Calibri"/>
-          <w:sz w:val="24"/>
-          <w:szCs w:val="24"/>
-        </w:rPr>
-        <w:t xml:space="preserve"> and m words w1,w2,…,</w:t>
-      </w:r>
-      <w:proofErr w:type="spellStart"/>
-      <w:r>
-        <w:rPr>
-          <w:rFonts w:ascii="Calibri" w:eastAsia="Calibri" w:hAnsi="Calibri" w:cs="Calibri"/>
-          <w:sz w:val="24"/>
-          <w:szCs w:val="24"/>
-        </w:rPr>
-        <w:t>wm</w:t>
-      </w:r>
-      <w:proofErr w:type="spellEnd"/>
-      <w:r>
-        <w:rPr>
-          <w:rFonts w:ascii="Calibri" w:eastAsia="Calibri" w:hAnsi="Calibri" w:cs="Calibri"/>
-          <w:sz w:val="24"/>
-          <w:szCs w:val="24"/>
-        </w:rPr>
-        <w:t xml:space="preserve"> is the dictionary. Let </w:t>
+        <w:t xml:space="preserve">bank with tags t1,t2,…,tk and m words w1,w2,…,wm is the dictionary. Let </w:t>
       </w:r>
       <m:oMath>
         <m:r>
@@ -5345,7 +4867,16 @@
           <w:sz w:val="24"/>
           <w:szCs w:val="24"/>
         </w:rPr>
-        <w:t xml:space="preserve"> . Let </w:t>
+        <w:t xml:space="preserve"> . </w:t>
+      </w:r>
+      <w:r>
+        <w:rPr>
+          <w:rFonts w:ascii="Calibri" w:eastAsia="Calibri" w:hAnsi="Calibri" w:cs="Calibri"/>
+          <w:sz w:val="24"/>
+          <w:szCs w:val="24"/>
+        </w:rPr>
+        <w:lastRenderedPageBreak/>
+        <w:t xml:space="preserve">Let </w:t>
       </w:r>
       <m:oMath>
         <m:r>
@@ -5486,15 +5017,7 @@
                 <w:sz w:val="24"/>
                 <w:szCs w:val="24"/>
               </w:rPr>
-              <m:t>1</m:t>
-            </m:r>
-            <m:r>
-              <w:rPr>
-                <w:rFonts w:ascii="Cambria Math" w:eastAsia="Calibri" w:hAnsi="Cambria Math" w:cs="Calibri"/>
-                <w:sz w:val="24"/>
-                <w:szCs w:val="24"/>
-              </w:rPr>
-              <m:t>,s</m:t>
+              <m:t>1,s</m:t>
             </m:r>
           </m:e>
         </m:d>
@@ -5535,15 +5058,7 @@
             <w:sz w:val="24"/>
             <w:szCs w:val="24"/>
           </w:rPr>
-          <m:t xml:space="preserve">t1=ts) </m:t>
-        </m:r>
-        <m:r>
-          <w:rPr>
-            <w:rFonts w:ascii="Cambria Math" w:eastAsia="Calibri" w:hAnsi="Cambria Math" w:cs="Calibri"/>
-            <w:sz w:val="24"/>
-            <w:szCs w:val="24"/>
-          </w:rPr>
-          <m:t>P</m:t>
+          <m:t>t1=ts) P</m:t>
         </m:r>
         <m:d>
           <m:dPr>
@@ -5757,15 +5272,7 @@
                 <w:sz w:val="24"/>
                 <w:szCs w:val="24"/>
               </w:rPr>
-              <m:t>r</m:t>
-            </m:r>
-            <m:r>
-              <w:rPr>
-                <w:rFonts w:ascii="Cambria Math" w:eastAsia="Calibri" w:hAnsi="Cambria Math" w:cs="Calibri"/>
-                <w:sz w:val="24"/>
-                <w:szCs w:val="24"/>
-              </w:rPr>
-              <m:t>,s</m:t>
+              <m:t>r,s</m:t>
             </m:r>
           </m:e>
         </m:d>
@@ -5933,23 +5440,7 @@
                 <w:sz w:val="24"/>
                 <w:szCs w:val="24"/>
               </w:rPr>
-              <m:t xml:space="preserve">Tr-1=tj) for 2≤r≤n </m:t>
-            </m:r>
-            <m:r>
-              <w:rPr>
-                <w:rFonts w:ascii="Cambria Math" w:eastAsia="Calibri" w:hAnsi="Cambria Math" w:cs="Calibri"/>
-                <w:sz w:val="24"/>
-                <w:szCs w:val="24"/>
-              </w:rPr>
-              <m:t xml:space="preserve"> and 1≤s≤k </m:t>
-            </m:r>
-            <m:r>
-              <w:rPr>
-                <w:rFonts w:ascii="Cambria Math" w:eastAsia="Calibri" w:hAnsi="Cambria Math" w:cs="Calibri"/>
-                <w:sz w:val="24"/>
-                <w:szCs w:val="24"/>
-              </w:rPr>
-              <m:t>}</m:t>
+              <m:t>Tr-1=tj) for 2≤r≤n  and 1≤s≤k }</m:t>
             </m:r>
           </m:e>
         </m:func>
@@ -6007,15 +5498,7 @@
                 <w:sz w:val="24"/>
                 <w:szCs w:val="24"/>
               </w:rPr>
-              <m:t>r</m:t>
-            </m:r>
-            <m:r>
-              <w:rPr>
-                <w:rFonts w:ascii="Cambria Math" w:eastAsia="Calibri" w:hAnsi="Cambria Math" w:cs="Calibri"/>
-                <w:sz w:val="24"/>
-                <w:szCs w:val="24"/>
-              </w:rPr>
-              <m:t>,s</m:t>
+              <m:t>r,s</m:t>
             </m:r>
           </m:e>
         </m:d>
@@ -6184,23 +5667,7 @@
             <w:sz w:val="24"/>
             <w:szCs w:val="24"/>
           </w:rPr>
-          <m:t>L</m:t>
-        </m:r>
-        <m:r>
-          <w:rPr>
-            <w:rFonts w:ascii="Cambria Math" w:eastAsia="Calibri" w:hAnsi="Cambria Math" w:cs="Calibri"/>
-            <w:sz w:val="24"/>
-            <w:szCs w:val="24"/>
-          </w:rPr>
-          <m:t>[</m:t>
-        </m:r>
-        <m:r>
-          <w:rPr>
-            <w:rFonts w:ascii="Cambria Math" w:eastAsia="Calibri" w:hAnsi="Cambria Math" w:cs="Calibri"/>
-            <w:sz w:val="24"/>
-            <w:szCs w:val="24"/>
-          </w:rPr>
-          <m:t>n,argmax 1≤j≤k P</m:t>
+          <m:t>L[n,argmax 1≤j≤k P</m:t>
         </m:r>
         <m:d>
           <m:dPr>
@@ -6295,6 +5762,138 @@
     </w:p>
     <w:p>
       <w:pPr>
+        <w:spacing w:before="3"/>
+        <w:ind w:left="60" w:right="1120"/>
+        <w:rPr>
+          <w:rFonts w:ascii="Calibri" w:eastAsia="Calibri" w:hAnsi="Calibri" w:cs="Calibri"/>
+          <w:sz w:val="24"/>
+          <w:szCs w:val="24"/>
+        </w:rPr>
+      </w:pPr>
+    </w:p>
+    <w:p>
+      <w:pPr>
+        <w:spacing w:before="3"/>
+        <w:ind w:left="60" w:right="1120"/>
+        <w:rPr>
+          <w:rFonts w:ascii="Calibri" w:eastAsia="Calibri" w:hAnsi="Calibri" w:cs="Calibri"/>
+          <w:sz w:val="24"/>
+          <w:szCs w:val="24"/>
+        </w:rPr>
+      </w:pPr>
+    </w:p>
+    <w:p>
+      <w:pPr>
+        <w:spacing w:before="3"/>
+        <w:ind w:left="60" w:right="1120"/>
+        <w:rPr>
+          <w:rFonts w:ascii="Calibri" w:eastAsia="Calibri" w:hAnsi="Calibri" w:cs="Calibri"/>
+          <w:sz w:val="24"/>
+          <w:szCs w:val="24"/>
+        </w:rPr>
+      </w:pPr>
+    </w:p>
+    <w:p>
+      <w:pPr>
+        <w:spacing w:before="3"/>
+        <w:ind w:left="60" w:right="1120"/>
+        <w:rPr>
+          <w:rFonts w:ascii="Calibri" w:eastAsia="Calibri" w:hAnsi="Calibri" w:cs="Calibri"/>
+          <w:sz w:val="24"/>
+          <w:szCs w:val="24"/>
+        </w:rPr>
+      </w:pPr>
+    </w:p>
+    <w:p>
+      <w:pPr>
+        <w:spacing w:before="3"/>
+        <w:ind w:left="60" w:right="1120"/>
+        <w:rPr>
+          <w:rFonts w:ascii="Calibri" w:eastAsia="Calibri" w:hAnsi="Calibri" w:cs="Calibri"/>
+          <w:sz w:val="24"/>
+          <w:szCs w:val="24"/>
+        </w:rPr>
+      </w:pPr>
+    </w:p>
+    <w:p>
+      <w:pPr>
+        <w:spacing w:before="3"/>
+        <w:ind w:left="60" w:right="1120"/>
+        <w:rPr>
+          <w:rFonts w:ascii="Calibri" w:eastAsia="Calibri" w:hAnsi="Calibri" w:cs="Calibri"/>
+          <w:sz w:val="24"/>
+          <w:szCs w:val="24"/>
+        </w:rPr>
+      </w:pPr>
+    </w:p>
+    <w:p>
+      <w:pPr>
+        <w:spacing w:before="3"/>
+        <w:ind w:left="60" w:right="1120"/>
+        <w:rPr>
+          <w:rFonts w:ascii="Calibri" w:eastAsia="Calibri" w:hAnsi="Calibri" w:cs="Calibri"/>
+          <w:sz w:val="24"/>
+          <w:szCs w:val="24"/>
+        </w:rPr>
+      </w:pPr>
+    </w:p>
+    <w:p>
+      <w:pPr>
+        <w:spacing w:before="3"/>
+        <w:ind w:left="60" w:right="1120"/>
+        <w:rPr>
+          <w:rFonts w:ascii="Calibri" w:eastAsia="Calibri" w:hAnsi="Calibri" w:cs="Calibri"/>
+          <w:sz w:val="24"/>
+          <w:szCs w:val="24"/>
+        </w:rPr>
+      </w:pPr>
+    </w:p>
+    <w:p>
+      <w:pPr>
+        <w:spacing w:before="3"/>
+        <w:ind w:left="60" w:right="1120"/>
+        <w:rPr>
+          <w:rFonts w:ascii="Calibri" w:eastAsia="Calibri" w:hAnsi="Calibri" w:cs="Calibri"/>
+          <w:sz w:val="24"/>
+          <w:szCs w:val="24"/>
+        </w:rPr>
+      </w:pPr>
+    </w:p>
+    <w:p>
+      <w:pPr>
+        <w:spacing w:before="3"/>
+        <w:ind w:left="60" w:right="1120"/>
+        <w:rPr>
+          <w:rFonts w:ascii="Calibri" w:eastAsia="Calibri" w:hAnsi="Calibri" w:cs="Calibri"/>
+          <w:sz w:val="24"/>
+          <w:szCs w:val="24"/>
+        </w:rPr>
+      </w:pPr>
+    </w:p>
+    <w:p>
+      <w:pPr>
+        <w:spacing w:before="3"/>
+        <w:ind w:left="60" w:right="1120"/>
+        <w:rPr>
+          <w:rFonts w:ascii="Calibri" w:eastAsia="Calibri" w:hAnsi="Calibri" w:cs="Calibri"/>
+          <w:sz w:val="24"/>
+          <w:szCs w:val="24"/>
+        </w:rPr>
+      </w:pPr>
+    </w:p>
+    <w:p>
+      <w:pPr>
+        <w:spacing w:before="3"/>
+        <w:ind w:left="60" w:right="1120"/>
+        <w:rPr>
+          <w:rFonts w:ascii="Calibri" w:eastAsia="Calibri" w:hAnsi="Calibri" w:cs="Calibri"/>
+          <w:sz w:val="24"/>
+          <w:szCs w:val="24"/>
+        </w:rPr>
+      </w:pPr>
+    </w:p>
+    <w:p>
+      <w:pPr>
         <w:pStyle w:val="ListParagraph"/>
         <w:numPr>
           <w:ilvl w:val="0"/>
@@ -6317,73 +5916,73 @@
           <w:sz w:val="44"/>
           <w:szCs w:val="44"/>
         </w:rPr>
+        <w:t>IMPLEMENTATION AND RESULTS</w:t>
+      </w:r>
+    </w:p>
+    <w:p>
+      <w:pPr>
+        <w:spacing w:before="3"/>
+        <w:ind w:right="1120"/>
+        <w:rPr>
+          <w:rFonts w:ascii="Calibri" w:eastAsia="Calibri" w:hAnsi="Calibri" w:cs="Calibri"/>
+          <w:sz w:val="24"/>
+          <w:szCs w:val="24"/>
+        </w:rPr>
+      </w:pPr>
+      <w:r>
+        <w:rPr>
+          <w:rFonts w:ascii="Calibri" w:eastAsia="Calibri" w:hAnsi="Calibri" w:cs="Calibri"/>
+          <w:sz w:val="24"/>
+          <w:szCs w:val="24"/>
+        </w:rPr>
+        <w:t>I implemented HMM using Viterbi Algorithm.</w:t>
+      </w:r>
+    </w:p>
+    <w:p>
+      <w:pPr>
+        <w:spacing w:before="3"/>
+        <w:ind w:right="1120"/>
+        <w:rPr>
+          <w:rFonts w:ascii="Calibri" w:eastAsia="Calibri" w:hAnsi="Calibri" w:cs="Calibri"/>
+          <w:sz w:val="24"/>
+          <w:szCs w:val="24"/>
+        </w:rPr>
+      </w:pPr>
+      <w:r>
+        <w:rPr>
+          <w:rFonts w:ascii="Calibri" w:eastAsia="Calibri" w:hAnsi="Calibri" w:cs="Calibri"/>
+          <w:sz w:val="24"/>
+          <w:szCs w:val="24"/>
+        </w:rPr>
+        <w:t xml:space="preserve">The block diagram </w:t>
+      </w:r>
+      <w:r>
+        <w:rPr>
+          <w:rFonts w:ascii="Calibri" w:eastAsia="Calibri" w:hAnsi="Calibri" w:cs="Calibri"/>
+          <w:sz w:val="24"/>
+          <w:szCs w:val="24"/>
+        </w:rPr>
+        <w:t xml:space="preserve">of implementation system can be shown below: </w:t>
+      </w:r>
+    </w:p>
+    <w:p>
+      <w:pPr>
+        <w:spacing w:before="3"/>
+        <w:ind w:right="1120"/>
+        <w:rPr>
+          <w:rFonts w:ascii="Calibri" w:eastAsia="Calibri" w:hAnsi="Calibri" w:cs="Calibri"/>
+          <w:sz w:val="24"/>
+          <w:szCs w:val="24"/>
+        </w:rPr>
+      </w:pPr>
+      <w:r>
+        <w:rPr>
+          <w:rFonts w:ascii="Calibri" w:eastAsia="Calibri" w:hAnsi="Calibri" w:cs="Calibri"/>
+          <w:noProof/>
+          <w:sz w:val="24"/>
+          <w:szCs w:val="24"/>
+        </w:rPr>
         <w:lastRenderedPageBreak/>
-        <w:t>IMPLEMENTATION AND RESULTS</w:t>
-      </w:r>
-    </w:p>
-    <w:p>
-      <w:pPr>
-        <w:spacing w:before="3"/>
-        <w:ind w:right="1120"/>
-        <w:rPr>
-          <w:rFonts w:ascii="Calibri" w:eastAsia="Calibri" w:hAnsi="Calibri" w:cs="Calibri"/>
-          <w:sz w:val="24"/>
-          <w:szCs w:val="24"/>
-        </w:rPr>
-      </w:pPr>
-      <w:r>
-        <w:rPr>
-          <w:rFonts w:ascii="Calibri" w:eastAsia="Calibri" w:hAnsi="Calibri" w:cs="Calibri"/>
-          <w:sz w:val="24"/>
-          <w:szCs w:val="24"/>
-        </w:rPr>
-        <w:t>I implemented HMM using Viterbi Algorithm.</w:t>
-      </w:r>
-    </w:p>
-    <w:p>
-      <w:pPr>
-        <w:spacing w:before="3"/>
-        <w:ind w:right="1120"/>
-        <w:rPr>
-          <w:rFonts w:ascii="Calibri" w:eastAsia="Calibri" w:hAnsi="Calibri" w:cs="Calibri"/>
-          <w:sz w:val="24"/>
-          <w:szCs w:val="24"/>
-        </w:rPr>
-      </w:pPr>
-      <w:r>
-        <w:rPr>
-          <w:rFonts w:ascii="Calibri" w:eastAsia="Calibri" w:hAnsi="Calibri" w:cs="Calibri"/>
-          <w:sz w:val="24"/>
-          <w:szCs w:val="24"/>
-        </w:rPr>
-        <w:t xml:space="preserve">The block diagram </w:t>
-      </w:r>
-      <w:r>
-        <w:rPr>
-          <w:rFonts w:ascii="Calibri" w:eastAsia="Calibri" w:hAnsi="Calibri" w:cs="Calibri"/>
-          <w:sz w:val="24"/>
-          <w:szCs w:val="24"/>
-        </w:rPr>
-        <w:t xml:space="preserve">of implementation system can be shown below: </w:t>
-      </w:r>
-    </w:p>
-    <w:p>
-      <w:pPr>
-        <w:spacing w:before="3"/>
-        <w:ind w:right="1120"/>
-        <w:rPr>
-          <w:rFonts w:ascii="Calibri" w:eastAsia="Calibri" w:hAnsi="Calibri" w:cs="Calibri"/>
-          <w:sz w:val="24"/>
-          <w:szCs w:val="24"/>
-        </w:rPr>
-      </w:pPr>
-      <w:r>
-        <w:rPr>
-          <w:rFonts w:ascii="Calibri" w:eastAsia="Calibri" w:hAnsi="Calibri" w:cs="Calibri"/>
-          <w:noProof/>
-          <w:sz w:val="24"/>
-          <w:szCs w:val="24"/>
-        </w:rPr>
         <mc:AlternateContent>
           <mc:Choice Requires="wps">
             <w:drawing>
@@ -7249,10 +6848,7 @@
                               <w:jc w:val="center"/>
                             </w:pPr>
                             <w:r>
-                              <w:t xml:space="preserve">Test </w:t>
-                            </w:r>
-                            <w:r>
-                              <w:t>Data</w:t>
+                              <w:t>Test Data</w:t>
                             </w:r>
                           </w:p>
                         </w:txbxContent>
@@ -7279,10 +6875,7 @@
                         <w:jc w:val="center"/>
                       </w:pPr>
                       <w:r>
-                        <w:t xml:space="preserve">Test </w:t>
-                      </w:r>
-                      <w:r>
-                        <w:t>Data</w:t>
+                        <w:t>Test Data</w:t>
                       </w:r>
                     </w:p>
                   </w:txbxContent>
@@ -8033,14 +7626,348 @@
     </w:p>
     <w:p>
       <w:pPr>
-        <w:rPr>
-          <w:rFonts w:ascii="Calibri" w:eastAsia="Calibri" w:hAnsi="Calibri" w:cs="Calibri"/>
-          <w:sz w:val="24"/>
-          <w:szCs w:val="24"/>
-        </w:rPr>
-      </w:pPr>
-      <w:bookmarkStart w:id="0" w:name="_GoBack"/>
-      <w:bookmarkEnd w:id="0"/>
+        <w:spacing w:before="3"/>
+        <w:ind w:left="720" w:right="1120"/>
+        <w:rPr>
+          <w:rFonts w:ascii="Calibri" w:eastAsia="Calibri" w:hAnsi="Calibri" w:cs="Calibri"/>
+          <w:sz w:val="24"/>
+          <w:szCs w:val="24"/>
+        </w:rPr>
+      </w:pPr>
+      <w:r>
+        <w:rPr>
+          <w:rFonts w:ascii="Calibri" w:eastAsia="Calibri" w:hAnsi="Calibri" w:cs="Calibri"/>
+          <w:sz w:val="24"/>
+          <w:szCs w:val="24"/>
+        </w:rPr>
+        <w:t xml:space="preserve">In the specific case of our Part of Speech tagging, the tags are assumed to be the states and the words are assumed to be the outputs. Hence, our part of Speech taggers consists of: </w:t>
+      </w:r>
+    </w:p>
+    <w:p>
+      <w:pPr>
+        <w:pStyle w:val="ListParagraph"/>
+        <w:numPr>
+          <w:ilvl w:val="0"/>
+          <w:numId w:val="7"/>
+        </w:numPr>
+        <w:spacing w:before="3"/>
+        <w:ind w:right="1120"/>
+        <w:rPr>
+          <w:rFonts w:ascii="Calibri" w:eastAsia="Calibri" w:hAnsi="Calibri" w:cs="Calibri"/>
+          <w:sz w:val="24"/>
+          <w:szCs w:val="24"/>
+        </w:rPr>
+      </w:pPr>
+      <m:oMath>
+        <m:r>
+          <w:rPr>
+            <w:rFonts w:ascii="Cambria Math" w:eastAsia="Calibri" w:hAnsi="Cambria Math" w:cs="Calibri"/>
+            <w:sz w:val="24"/>
+            <w:szCs w:val="24"/>
+          </w:rPr>
+          <m:t>Ps</m:t>
+        </m:r>
+        <m:d>
+          <m:dPr>
+            <m:ctrlPr>
+              <w:rPr>
+                <w:rFonts w:ascii="Cambria Math" w:eastAsia="Calibri" w:hAnsi="Cambria Math" w:cs="Calibri"/>
+                <w:i/>
+                <w:sz w:val="24"/>
+                <w:szCs w:val="24"/>
+              </w:rPr>
+            </m:ctrlPr>
+          </m:dPr>
+          <m:e>
+            <m:r>
+              <w:rPr>
+                <w:rFonts w:ascii="Cambria Math" w:eastAsia="Calibri" w:hAnsi="Cambria Math" w:cs="Calibri"/>
+                <w:sz w:val="24"/>
+                <w:szCs w:val="24"/>
+              </w:rPr>
+              <m:t>Ti</m:t>
+            </m:r>
+          </m:e>
+        </m:d>
+      </m:oMath>
+      <w:r>
+        <w:rPr>
+          <w:rFonts w:ascii="Calibri" w:eastAsia="Calibri" w:hAnsi="Calibri" w:cs="Calibri"/>
+          <w:sz w:val="24"/>
+          <w:szCs w:val="24"/>
+        </w:rPr>
+        <w:t xml:space="preserve"> : Probability of system starting in tag Ti</w:t>
+      </w:r>
+    </w:p>
+    <w:p>
+      <w:pPr>
+        <w:pStyle w:val="ListParagraph"/>
+        <w:numPr>
+          <w:ilvl w:val="0"/>
+          <w:numId w:val="7"/>
+        </w:numPr>
+        <w:spacing w:before="3"/>
+        <w:ind w:right="1120"/>
+        <w:rPr>
+          <w:rFonts w:ascii="Calibri" w:eastAsia="Calibri" w:hAnsi="Calibri" w:cs="Calibri"/>
+          <w:sz w:val="24"/>
+          <w:szCs w:val="24"/>
+        </w:rPr>
+      </w:pPr>
+      <m:oMath>
+        <m:r>
+          <w:rPr>
+            <w:rFonts w:ascii="Cambria Math" w:eastAsia="Calibri" w:hAnsi="Cambria Math" w:cs="Calibri"/>
+            <w:sz w:val="24"/>
+            <w:szCs w:val="24"/>
+          </w:rPr>
+          <m:t>Ps</m:t>
+        </m:r>
+        <m:d>
+          <m:dPr>
+            <m:ctrlPr>
+              <w:rPr>
+                <w:rFonts w:ascii="Cambria Math" w:eastAsia="Calibri" w:hAnsi="Cambria Math" w:cs="Calibri"/>
+                <w:i/>
+                <w:sz w:val="24"/>
+                <w:szCs w:val="24"/>
+              </w:rPr>
+            </m:ctrlPr>
+          </m:dPr>
+          <m:e>
+            <m:r>
+              <w:rPr>
+                <w:rFonts w:ascii="Cambria Math" w:eastAsia="Calibri" w:hAnsi="Cambria Math" w:cs="Calibri"/>
+                <w:sz w:val="24"/>
+                <w:szCs w:val="24"/>
+              </w:rPr>
+              <m:t>Tj|Ti</m:t>
+            </m:r>
+          </m:e>
+        </m:d>
+      </m:oMath>
+      <w:r>
+        <w:rPr>
+          <w:rFonts w:ascii="Calibri" w:eastAsia="Calibri" w:hAnsi="Calibri" w:cs="Calibri"/>
+          <w:sz w:val="24"/>
+          <w:szCs w:val="24"/>
+        </w:rPr>
+        <w:t xml:space="preserve">: Probability of the system transitioning from tag Ti to Tj. </w:t>
+      </w:r>
+    </w:p>
+    <w:p>
+      <w:pPr>
+        <w:pStyle w:val="ListParagraph"/>
+        <w:numPr>
+          <w:ilvl w:val="0"/>
+          <w:numId w:val="7"/>
+        </w:numPr>
+        <w:spacing w:before="3"/>
+        <w:ind w:right="1120"/>
+        <w:rPr>
+          <w:rFonts w:ascii="Calibri" w:eastAsia="Calibri" w:hAnsi="Calibri" w:cs="Calibri"/>
+          <w:sz w:val="24"/>
+          <w:szCs w:val="24"/>
+        </w:rPr>
+      </w:pPr>
+      <m:oMath>
+        <m:r>
+          <w:rPr>
+            <w:rFonts w:ascii="Cambria Math" w:eastAsia="Calibri" w:hAnsi="Cambria Math" w:cs="Calibri"/>
+            <w:sz w:val="24"/>
+            <w:szCs w:val="24"/>
+          </w:rPr>
+          <m:t>Pe(Wj|Ti)</m:t>
+        </m:r>
+      </m:oMath>
+      <w:r>
+        <w:rPr>
+          <w:rFonts w:ascii="Calibri" w:eastAsia="Calibri" w:hAnsi="Calibri" w:cs="Calibri"/>
+          <w:sz w:val="24"/>
+          <w:szCs w:val="24"/>
+        </w:rPr>
+        <w:t xml:space="preserve"> : Probability of the system emitting output Wj in tag Ti. </w:t>
+      </w:r>
+    </w:p>
+    <w:p>
+      <w:pPr>
+        <w:spacing w:before="3"/>
+        <w:ind w:left="720" w:right="1120"/>
+        <w:rPr>
+          <w:rFonts w:ascii="Calibri" w:eastAsia="Calibri" w:hAnsi="Calibri" w:cs="Calibri"/>
+          <w:sz w:val="24"/>
+          <w:szCs w:val="24"/>
+        </w:rPr>
+      </w:pPr>
+      <w:r>
+        <w:rPr>
+          <w:rFonts w:ascii="Calibri" w:eastAsia="Calibri" w:hAnsi="Calibri" w:cs="Calibri"/>
+          <w:sz w:val="24"/>
+          <w:szCs w:val="24"/>
+        </w:rPr>
+        <w:t xml:space="preserve">Given a sequence of words, our Part of Speech tagger is interested in finding the most likely sequence of tags that generates that sequence of words. In order to accomplish this, our Part of Speech Tagger makes two simplifying assumptions: </w:t>
+      </w:r>
+    </w:p>
+    <w:p>
+      <w:pPr>
+        <w:pStyle w:val="ListParagraph"/>
+        <w:numPr>
+          <w:ilvl w:val="0"/>
+          <w:numId w:val="8"/>
+        </w:numPr>
+        <w:spacing w:before="3"/>
+        <w:ind w:right="1120"/>
+        <w:rPr>
+          <w:rFonts w:ascii="Calibri" w:eastAsia="Calibri" w:hAnsi="Calibri" w:cs="Calibri"/>
+          <w:sz w:val="24"/>
+          <w:szCs w:val="24"/>
+        </w:rPr>
+      </w:pPr>
+      <w:r>
+        <w:rPr>
+          <w:rFonts w:ascii="Calibri" w:eastAsia="Calibri" w:hAnsi="Calibri" w:cs="Calibri"/>
+          <w:sz w:val="24"/>
+          <w:szCs w:val="24"/>
+        </w:rPr>
+        <w:t>The probability of a words depends only on its tag. It is independent of other words and other tags,</w:t>
+      </w:r>
+    </w:p>
+    <w:p>
+      <w:pPr>
+        <w:pStyle w:val="ListParagraph"/>
+        <w:numPr>
+          <w:ilvl w:val="0"/>
+          <w:numId w:val="8"/>
+        </w:numPr>
+        <w:spacing w:before="3"/>
+        <w:ind w:right="1120"/>
+        <w:rPr>
+          <w:rFonts w:ascii="Calibri" w:eastAsia="Calibri" w:hAnsi="Calibri" w:cs="Calibri"/>
+          <w:sz w:val="24"/>
+          <w:szCs w:val="24"/>
+        </w:rPr>
+      </w:pPr>
+      <w:r>
+        <w:rPr>
+          <w:rFonts w:ascii="Calibri" w:eastAsia="Calibri" w:hAnsi="Calibri" w:cs="Calibri"/>
+          <w:sz w:val="24"/>
+          <w:szCs w:val="24"/>
+        </w:rPr>
+        <w:t xml:space="preserve">The probability of a tag depends only on its previous tags. It is independent of next tags and tags before previous tag. </w:t>
+      </w:r>
+    </w:p>
+    <w:p>
+      <w:pPr>
+        <w:rPr>
+          <w:rFonts w:ascii="Calibri" w:eastAsia="Calibri" w:hAnsi="Calibri" w:cs="Calibri"/>
+          <w:sz w:val="24"/>
+          <w:szCs w:val="24"/>
+        </w:rPr>
+      </w:pPr>
+    </w:p>
+    <w:p>
+      <w:pPr>
+        <w:spacing w:before="3"/>
+        <w:ind w:right="1120"/>
+        <w:rPr>
+          <w:rFonts w:ascii="Calibri" w:eastAsia="Calibri" w:hAnsi="Calibri" w:cs="Calibri"/>
+          <w:sz w:val="24"/>
+          <w:szCs w:val="24"/>
+        </w:rPr>
+      </w:pPr>
+      <w:r>
+        <w:rPr>
+          <w:rFonts w:ascii="Calibri" w:eastAsia="Calibri" w:hAnsi="Calibri" w:cs="Calibri"/>
+          <w:sz w:val="24"/>
+          <w:szCs w:val="24"/>
+        </w:rPr>
+        <w:t xml:space="preserve">Thus , given a sequence of n words W1W2…Wn , the most likely sequence of tags T1T2…Tn is </w:t>
+      </w:r>
+      <w:r>
+        <w:rPr>
+          <w:rFonts w:ascii="Calibri" w:eastAsia="Calibri" w:hAnsi="Calibri" w:cs="Calibri"/>
+          <w:sz w:val="24"/>
+          <w:szCs w:val="24"/>
+        </w:rPr>
+        <w:t xml:space="preserve"> </w:t>
+      </w:r>
+    </w:p>
+    <w:p>
+      <w:pPr>
+        <w:rPr>
+          <w:rFonts w:ascii="Calibri" w:eastAsia="Calibri" w:hAnsi="Calibri" w:cs="Calibri"/>
+          <w:sz w:val="24"/>
+          <w:szCs w:val="24"/>
+        </w:rPr>
+      </w:pPr>
+      <w:r>
+        <w:rPr>
+          <w:rFonts w:ascii="Calibri" w:eastAsia="Calibri" w:hAnsi="Calibri" w:cs="Calibri"/>
+          <w:noProof/>
+          <w:sz w:val="24"/>
+          <w:szCs w:val="24"/>
+        </w:rPr>
+        <w:lastRenderedPageBreak/>
+        <w:drawing>
+          <wp:inline distT="0" distB="0" distL="0" distR="0" wp14:anchorId="5FC1BCB0" wp14:editId="3CB0A259">
+            <wp:extent cx="5943600" cy="3596640"/>
+            <wp:effectExtent l="0" t="0" r="0" b="10160"/>
+            <wp:docPr id="17" name="Picture 17"/>
+            <wp:cNvGraphicFramePr>
+              <a:graphicFrameLocks xmlns:a="http://schemas.openxmlformats.org/drawingml/2006/main" noChangeAspect="1"/>
+            </wp:cNvGraphicFramePr>
+            <a:graphic xmlns:a="http://schemas.openxmlformats.org/drawingml/2006/main">
+              <a:graphicData uri="http://schemas.openxmlformats.org/drawingml/2006/picture">
+                <pic:pic xmlns:pic="http://schemas.openxmlformats.org/drawingml/2006/picture">
+                  <pic:nvPicPr>
+                    <pic:cNvPr id="17" name="Screen Shot 2015-12-01 at 4.23.43 PM.png"/>
+                    <pic:cNvPicPr/>
+                  </pic:nvPicPr>
+                  <pic:blipFill>
+                    <a:blip r:embed="rId12">
+                      <a:extLst>
+                        <a:ext uri="{28A0092B-C50C-407E-A947-70E740481C1C}">
+                          <a14:useLocalDpi xmlns:a14="http://schemas.microsoft.com/office/drawing/2010/main" val="0"/>
+                        </a:ext>
+                      </a:extLst>
+                    </a:blip>
+                    <a:stretch>
+                      <a:fillRect/>
+                    </a:stretch>
+                  </pic:blipFill>
+                  <pic:spPr>
+                    <a:xfrm>
+                      <a:off x="0" y="0"/>
+                      <a:ext cx="5943600" cy="3596640"/>
+                    </a:xfrm>
+                    <a:prstGeom prst="rect">
+                      <a:avLst/>
+                    </a:prstGeom>
+                  </pic:spPr>
+                </pic:pic>
+              </a:graphicData>
+            </a:graphic>
+          </wp:inline>
+        </w:drawing>
+      </w:r>
+    </w:p>
+    <w:p>
+      <w:pPr>
+        <w:rPr>
+          <w:rFonts w:ascii="Calibri" w:eastAsia="Calibri" w:hAnsi="Calibri" w:cs="Calibri"/>
+          <w:sz w:val="24"/>
+          <w:szCs w:val="24"/>
+        </w:rPr>
+      </w:pPr>
+    </w:p>
+    <w:p>
+      <w:pPr>
+        <w:rPr>
+          <w:rFonts w:ascii="Calibri" w:eastAsia="Calibri" w:hAnsi="Calibri" w:cs="Calibri"/>
+          <w:sz w:val="24"/>
+          <w:szCs w:val="24"/>
+        </w:rPr>
+      </w:pPr>
     </w:p>
     <w:sectPr>
       <w:pgSz w:w="12240" w:h="15840"/>

</xml_diff>